<commit_message>
add csrf in html(c10)
</commit_message>
<xml_diff>
--- a/使用者互動和表單(c10).docx
+++ b/使用者互動和表單(c10).docx
@@ -23,6 +23,28 @@
     </w:p>
     <w:p>
       <w:pPr>
+        <w:jc w:val="center"/>
+      </w:pPr>
+      <w:hyperlink r:id="rId7" w:history="1">
+        <w:r>
+          <w:rPr>
+            <w:rStyle w:val="a3"/>
+          </w:rPr>
+          <w:t>https://ithelp.ithome.com.tw/articles/10212441</w:t>
+        </w:r>
+      </w:hyperlink>
+    </w:p>
+    <w:p>
+      <w:pPr>
+        <w:jc w:val="center"/>
+        <w:rPr>
+          <w:b/>
+          <w:szCs w:val="24"/>
+        </w:rPr>
+      </w:pPr>
+    </w:p>
+    <w:p>
+      <w:pPr>
         <w:rPr>
           <w:szCs w:val="24"/>
         </w:rPr>
@@ -71,7 +93,7 @@
           <w:szCs w:val="24"/>
         </w:rPr>
       </w:pPr>
-      <w:hyperlink r:id="rId7" w:history="1">
+      <w:hyperlink r:id="rId8" w:history="1">
         <w:r>
           <w:rPr>
             <w:rStyle w:val="a3"/>
@@ -172,7 +194,7 @@
           <w:szCs w:val="24"/>
         </w:rPr>
       </w:pPr>
-      <w:hyperlink r:id="rId8" w:history="1">
+      <w:hyperlink r:id="rId9" w:history="1">
         <w:r>
           <w:rPr>
             <w:rStyle w:val="a3"/>
@@ -810,7 +832,7 @@
         </w:rPr>
         <w:t>裡：</w:t>
       </w:r>
-      <w:hyperlink r:id="rId9" w:history="1">
+      <w:hyperlink r:id="rId10" w:history="1">
         <w:r>
           <w:rPr>
             <w:rStyle w:val="a3"/>
@@ -894,7 +916,7 @@
         </w:rPr>
         <w:t>裡：</w:t>
       </w:r>
-      <w:hyperlink r:id="rId10" w:history="1">
+      <w:hyperlink r:id="rId11" w:history="1">
         <w:r>
           <w:rPr>
             <w:rStyle w:val="a3"/>
@@ -1303,7 +1325,6 @@
           <w:sz w:val="44"/>
           <w:szCs w:val="44"/>
         </w:rPr>
-        <w:lastRenderedPageBreak/>
         <w:t>存在request中的提交數據</w:t>
       </w:r>
     </w:p>
@@ -1470,7 +1491,7 @@
         </w:rPr>
         <w:t>rls.py:</w:t>
       </w:r>
-      <w:hyperlink r:id="rId11" w:history="1">
+      <w:hyperlink r:id="rId12" w:history="1">
         <w:r>
           <w:rPr>
             <w:rStyle w:val="a3"/>
@@ -1524,32 +1545,32 @@
     <w:p>
       <w:pPr>
         <w:rPr>
+          <w:rFonts w:cstheme="minorHAnsi"/>
+          <w:b/>
+          <w:color w:val="000000" w:themeColor="text1"/>
+          <w:szCs w:val="24"/>
+        </w:rPr>
+      </w:pPr>
+      <w:proofErr w:type="spellStart"/>
+      <w:r>
+        <w:rPr>
+          <w:rFonts w:cstheme="minorHAnsi"/>
+          <w:b/>
+          <w:color w:val="000000" w:themeColor="text1"/>
+          <w:szCs w:val="24"/>
+        </w:rPr>
+        <w:t>W</w:t>
+      </w:r>
+      <w:r>
+        <w:rPr>
           <w:rFonts w:cstheme="minorHAnsi" w:hint="eastAsia"/>
           <w:b/>
           <w:color w:val="000000" w:themeColor="text1"/>
           <w:szCs w:val="24"/>
         </w:rPr>
-      </w:pPr>
-      <w:proofErr w:type="spellStart"/>
-      <w:r>
-        <w:rPr>
-          <w:rFonts w:cstheme="minorHAnsi"/>
-          <w:b/>
-          <w:color w:val="000000" w:themeColor="text1"/>
-          <w:szCs w:val="24"/>
-        </w:rPr>
-        <w:t>W</w:t>
-      </w:r>
-      <w:r>
-        <w:rPr>
-          <w:rFonts w:cstheme="minorHAnsi" w:hint="eastAsia"/>
-          <w:b/>
-          <w:color w:val="000000" w:themeColor="text1"/>
-          <w:szCs w:val="24"/>
-        </w:rPr>
         <w:t>elcome.html:</w:t>
       </w:r>
-      <w:hyperlink r:id="rId12" w:history="1">
+      <w:hyperlink r:id="rId13" w:history="1">
         <w:r>
           <w:rPr>
             <w:rStyle w:val="a3"/>
@@ -1671,21 +1692,30 @@
     <w:p>
       <w:pPr>
         <w:rPr>
+          <w:rFonts w:cstheme="minorHAnsi"/>
+          <w:b/>
+          <w:color w:val="000000" w:themeColor="text1"/>
+          <w:szCs w:val="24"/>
+        </w:rPr>
+      </w:pPr>
+      <w:proofErr w:type="spellStart"/>
+      <w:r>
+        <w:rPr>
+          <w:rFonts w:cstheme="minorHAnsi"/>
+          <w:b/>
+          <w:color w:val="000000" w:themeColor="text1"/>
+          <w:szCs w:val="24"/>
+        </w:rPr>
+        <w:t>V</w:t>
+      </w:r>
+      <w:r>
+        <w:rPr>
           <w:rFonts w:cstheme="minorHAnsi" w:hint="eastAsia"/>
           <w:b/>
           <w:color w:val="000000" w:themeColor="text1"/>
           <w:szCs w:val="24"/>
         </w:rPr>
-      </w:pPr>
-      <w:proofErr w:type="spellStart"/>
-      <w:r>
-        <w:rPr>
-          <w:rFonts w:cstheme="minorHAnsi"/>
-          <w:b/>
-          <w:color w:val="000000" w:themeColor="text1"/>
-          <w:szCs w:val="24"/>
-        </w:rPr>
-        <w:t>V</w:t>
+        <w:t>iew</w:t>
       </w:r>
       <w:r>
         <w:rPr>
@@ -1694,7 +1724,7 @@
           <w:color w:val="000000" w:themeColor="text1"/>
           <w:szCs w:val="24"/>
         </w:rPr>
-        <w:t>iew</w:t>
+        <w:t>s</w:t>
       </w:r>
       <w:r>
         <w:rPr>
@@ -1703,18 +1733,9 @@
           <w:color w:val="000000" w:themeColor="text1"/>
           <w:szCs w:val="24"/>
         </w:rPr>
-        <w:t>s</w:t>
-      </w:r>
-      <w:r>
-        <w:rPr>
-          <w:rFonts w:cstheme="minorHAnsi" w:hint="eastAsia"/>
-          <w:b/>
-          <w:color w:val="000000" w:themeColor="text1"/>
-          <w:szCs w:val="24"/>
-        </w:rPr>
         <w:t>.py:</w:t>
       </w:r>
-      <w:hyperlink r:id="rId13" w:history="1">
+      <w:hyperlink r:id="rId14" w:history="1">
         <w:r>
           <w:rPr>
             <w:rStyle w:val="a3"/>
@@ -1768,12 +1789,21 @@
     <w:p>
       <w:pPr>
         <w:rPr>
+          <w:rFonts w:cstheme="minorHAnsi"/>
+          <w:b/>
+          <w:color w:val="000000" w:themeColor="text1"/>
+          <w:szCs w:val="24"/>
+        </w:rPr>
+      </w:pPr>
+      <w:r>
+        <w:rPr>
           <w:rFonts w:cstheme="minorHAnsi" w:hint="eastAsia"/>
           <w:b/>
           <w:color w:val="000000" w:themeColor="text1"/>
           <w:szCs w:val="24"/>
         </w:rPr>
-      </w:pPr>
+        <w:t>**( views</w:t>
+      </w:r>
       <w:r>
         <w:rPr>
           <w:rFonts w:cstheme="minorHAnsi" w:hint="eastAsia"/>
@@ -1781,7 +1811,7 @@
           <w:color w:val="000000" w:themeColor="text1"/>
           <w:szCs w:val="24"/>
         </w:rPr>
-        <w:t>**( views</w:t>
+        <w:t>裡的</w:t>
       </w:r>
       <w:r>
         <w:rPr>
@@ -1790,7 +1820,7 @@
           <w:color w:val="000000" w:themeColor="text1"/>
           <w:szCs w:val="24"/>
         </w:rPr>
-        <w:t>裡的</w:t>
+        <w:t xml:space="preserve">def </w:t>
       </w:r>
       <w:r>
         <w:rPr>
@@ -1799,7 +1829,7 @@
           <w:color w:val="000000" w:themeColor="text1"/>
           <w:szCs w:val="24"/>
         </w:rPr>
-        <w:t xml:space="preserve">def </w:t>
+        <w:t>取名很重要，盡量不要跟資料夾</w:t>
       </w:r>
       <w:r>
         <w:rPr>
@@ -1808,7 +1838,7 @@
           <w:color w:val="000000" w:themeColor="text1"/>
           <w:szCs w:val="24"/>
         </w:rPr>
-        <w:t>取名很重要，盡量不要跟資料夾</w:t>
+        <w:t>或</w:t>
       </w:r>
       <w:r>
         <w:rPr>
@@ -1817,7 +1847,7 @@
           <w:color w:val="000000" w:themeColor="text1"/>
           <w:szCs w:val="24"/>
         </w:rPr>
-        <w:t>或</w:t>
+        <w:t>app</w:t>
       </w:r>
       <w:r>
         <w:rPr>
@@ -1826,7 +1856,7 @@
           <w:color w:val="000000" w:themeColor="text1"/>
           <w:szCs w:val="24"/>
         </w:rPr>
-        <w:t>app</w:t>
+        <w:t>同名</w:t>
       </w:r>
       <w:r>
         <w:rPr>
@@ -1835,7 +1865,79 @@
           <w:color w:val="000000" w:themeColor="text1"/>
           <w:szCs w:val="24"/>
         </w:rPr>
-        <w:t>同名</w:t>
+        <w:t xml:space="preserve"> )</w:t>
+      </w:r>
+    </w:p>
+    <w:p>
+      <w:pPr>
+        <w:rPr>
+          <w:rFonts w:cstheme="minorHAnsi"/>
+          <w:b/>
+          <w:color w:val="000000" w:themeColor="text1"/>
+          <w:szCs w:val="24"/>
+        </w:rPr>
+      </w:pPr>
+    </w:p>
+    <w:p>
+      <w:pPr>
+        <w:jc w:val="center"/>
+        <w:rPr>
+          <w:rFonts w:asciiTheme="minorEastAsia" w:hAnsiTheme="minorEastAsia"/>
+          <w:b/>
+          <w:color w:val="000000" w:themeColor="text1"/>
+          <w:sz w:val="44"/>
+          <w:szCs w:val="44"/>
+        </w:rPr>
+      </w:pPr>
+      <w:r>
+        <w:rPr>
+          <w:rFonts w:asciiTheme="minorEastAsia" w:hAnsiTheme="minorEastAsia" w:hint="eastAsia"/>
+          <w:b/>
+          <w:color w:val="000000" w:themeColor="text1"/>
+          <w:sz w:val="44"/>
+          <w:szCs w:val="44"/>
+        </w:rPr>
+        <w:t>餐廳列表</w:t>
+      </w:r>
+      <w:r>
+        <w:rPr>
+          <w:rFonts w:asciiTheme="minorEastAsia" w:hAnsiTheme="minorEastAsia" w:hint="eastAsia"/>
+          <w:b/>
+          <w:color w:val="000000" w:themeColor="text1"/>
+          <w:sz w:val="44"/>
+          <w:szCs w:val="44"/>
+        </w:rPr>
+        <w:t>的頁</w:t>
+      </w:r>
+      <w:r>
+        <w:rPr>
+          <w:rFonts w:asciiTheme="minorEastAsia" w:hAnsiTheme="minorEastAsia" w:hint="eastAsia"/>
+          <w:b/>
+          <w:color w:val="000000" w:themeColor="text1"/>
+          <w:sz w:val="44"/>
+          <w:szCs w:val="44"/>
+        </w:rPr>
+        <w:t>面</w:t>
+      </w:r>
+    </w:p>
+    <w:p>
+      <w:pPr>
+        <w:rPr>
+          <w:rFonts w:cstheme="minorHAnsi"/>
+          <w:b/>
+          <w:color w:val="000000" w:themeColor="text1"/>
+          <w:szCs w:val="24"/>
+        </w:rPr>
+      </w:pPr>
+      <w:proofErr w:type="spellStart"/>
+      <w:r>
+        <w:rPr>
+          <w:rFonts w:cstheme="minorHAnsi"/>
+          <w:b/>
+          <w:color w:val="000000" w:themeColor="text1"/>
+          <w:szCs w:val="24"/>
+        </w:rPr>
+        <w:t>U</w:t>
       </w:r>
       <w:r>
         <w:rPr>
@@ -1844,90 +1946,9 @@
           <w:color w:val="000000" w:themeColor="text1"/>
           <w:szCs w:val="24"/>
         </w:rPr>
-        <w:t xml:space="preserve"> )</w:t>
-      </w:r>
-    </w:p>
-    <w:p>
-      <w:pPr>
-        <w:rPr>
-          <w:rFonts w:cstheme="minorHAnsi" w:hint="eastAsia"/>
-          <w:b/>
-          <w:color w:val="000000" w:themeColor="text1"/>
-          <w:szCs w:val="24"/>
-        </w:rPr>
-      </w:pPr>
-    </w:p>
-    <w:p>
-      <w:pPr>
-        <w:jc w:val="center"/>
-        <w:rPr>
-          <w:rFonts w:asciiTheme="minorEastAsia" w:hAnsiTheme="minorEastAsia"/>
-          <w:b/>
-          <w:color w:val="000000" w:themeColor="text1"/>
-          <w:sz w:val="44"/>
-          <w:szCs w:val="44"/>
-        </w:rPr>
-      </w:pPr>
-      <w:r>
-        <w:rPr>
-          <w:rFonts w:asciiTheme="minorEastAsia" w:hAnsiTheme="minorEastAsia" w:hint="eastAsia"/>
-          <w:b/>
-          <w:color w:val="000000" w:themeColor="text1"/>
-          <w:sz w:val="44"/>
-          <w:szCs w:val="44"/>
-        </w:rPr>
-        <w:t>餐廳列表</w:t>
-      </w:r>
-      <w:r>
-        <w:rPr>
-          <w:rFonts w:asciiTheme="minorEastAsia" w:hAnsiTheme="minorEastAsia" w:hint="eastAsia"/>
-          <w:b/>
-          <w:color w:val="000000" w:themeColor="text1"/>
-          <w:sz w:val="44"/>
-          <w:szCs w:val="44"/>
-        </w:rPr>
-        <w:t>的頁</w:t>
-      </w:r>
-      <w:r>
-        <w:rPr>
-          <w:rFonts w:asciiTheme="minorEastAsia" w:hAnsiTheme="minorEastAsia" w:hint="eastAsia"/>
-          <w:b/>
-          <w:color w:val="000000" w:themeColor="text1"/>
-          <w:sz w:val="44"/>
-          <w:szCs w:val="44"/>
-        </w:rPr>
-        <w:t>面</w:t>
-      </w:r>
-    </w:p>
-    <w:p>
-      <w:pPr>
-        <w:rPr>
-          <w:rFonts w:cstheme="minorHAnsi" w:hint="eastAsia"/>
-          <w:b/>
-          <w:color w:val="000000" w:themeColor="text1"/>
-          <w:szCs w:val="24"/>
-        </w:rPr>
-      </w:pPr>
-      <w:proofErr w:type="spellStart"/>
-      <w:r>
-        <w:rPr>
-          <w:rFonts w:cstheme="minorHAnsi"/>
-          <w:b/>
-          <w:color w:val="000000" w:themeColor="text1"/>
-          <w:szCs w:val="24"/>
-        </w:rPr>
-        <w:t>U</w:t>
-      </w:r>
-      <w:r>
-        <w:rPr>
-          <w:rFonts w:cstheme="minorHAnsi" w:hint="eastAsia"/>
-          <w:b/>
-          <w:color w:val="000000" w:themeColor="text1"/>
-          <w:szCs w:val="24"/>
-        </w:rPr>
         <w:t>rls.py:</w:t>
       </w:r>
-      <w:hyperlink r:id="rId14" w:history="1">
+      <w:hyperlink r:id="rId15" w:history="1">
         <w:r>
           <w:rPr>
             <w:rStyle w:val="a3"/>
@@ -1981,32 +2002,32 @@
     <w:p>
       <w:pPr>
         <w:rPr>
+          <w:rFonts w:cstheme="minorHAnsi"/>
+          <w:b/>
+          <w:color w:val="000000" w:themeColor="text1"/>
+          <w:szCs w:val="24"/>
+        </w:rPr>
+      </w:pPr>
+      <w:proofErr w:type="spellStart"/>
+      <w:r>
+        <w:rPr>
+          <w:rFonts w:cstheme="minorHAnsi"/>
+          <w:b/>
+          <w:color w:val="000000" w:themeColor="text1"/>
+          <w:szCs w:val="24"/>
+        </w:rPr>
+        <w:t>R</w:t>
+      </w:r>
+      <w:r>
+        <w:rPr>
           <w:rFonts w:cstheme="minorHAnsi" w:hint="eastAsia"/>
           <w:b/>
           <w:color w:val="000000" w:themeColor="text1"/>
           <w:szCs w:val="24"/>
         </w:rPr>
-      </w:pPr>
-      <w:proofErr w:type="spellStart"/>
-      <w:r>
-        <w:rPr>
-          <w:rFonts w:cstheme="minorHAnsi"/>
-          <w:b/>
-          <w:color w:val="000000" w:themeColor="text1"/>
-          <w:szCs w:val="24"/>
-        </w:rPr>
-        <w:t>R</w:t>
-      </w:r>
-      <w:r>
-        <w:rPr>
-          <w:rFonts w:cstheme="minorHAnsi" w:hint="eastAsia"/>
-          <w:b/>
-          <w:color w:val="000000" w:themeColor="text1"/>
-          <w:szCs w:val="24"/>
-        </w:rPr>
         <w:t>estaurant_list.html:</w:t>
       </w:r>
-      <w:hyperlink r:id="rId15" w:history="1">
+      <w:hyperlink r:id="rId16" w:history="1">
         <w:r>
           <w:rPr>
             <w:rStyle w:val="a3"/>
@@ -2060,32 +2081,32 @@
     <w:p>
       <w:pPr>
         <w:rPr>
+          <w:rFonts w:cstheme="minorHAnsi"/>
+          <w:b/>
+          <w:color w:val="000000" w:themeColor="text1"/>
+          <w:szCs w:val="24"/>
+        </w:rPr>
+      </w:pPr>
+      <w:proofErr w:type="spellStart"/>
+      <w:r>
+        <w:rPr>
+          <w:rFonts w:cstheme="minorHAnsi"/>
+          <w:b/>
+          <w:color w:val="000000" w:themeColor="text1"/>
+          <w:szCs w:val="24"/>
+        </w:rPr>
+        <w:t>V</w:t>
+      </w:r>
+      <w:r>
+        <w:rPr>
           <w:rFonts w:cstheme="minorHAnsi" w:hint="eastAsia"/>
           <w:b/>
           <w:color w:val="000000" w:themeColor="text1"/>
           <w:szCs w:val="24"/>
         </w:rPr>
-      </w:pPr>
-      <w:proofErr w:type="spellStart"/>
-      <w:r>
-        <w:rPr>
-          <w:rFonts w:cstheme="minorHAnsi"/>
-          <w:b/>
-          <w:color w:val="000000" w:themeColor="text1"/>
-          <w:szCs w:val="24"/>
-        </w:rPr>
-        <w:t>V</w:t>
-      </w:r>
-      <w:r>
-        <w:rPr>
-          <w:rFonts w:cstheme="minorHAnsi" w:hint="eastAsia"/>
-          <w:b/>
-          <w:color w:val="000000" w:themeColor="text1"/>
-          <w:szCs w:val="24"/>
-        </w:rPr>
         <w:t>iews.py:</w:t>
       </w:r>
-      <w:hyperlink r:id="rId16" w:history="1">
+      <w:hyperlink r:id="rId17" w:history="1">
         <w:r>
           <w:rPr>
             <w:rStyle w:val="a3"/>
@@ -2139,7 +2160,7 @@
     <w:p>
       <w:pPr>
         <w:rPr>
-          <w:rFonts w:cstheme="minorHAnsi" w:hint="eastAsia"/>
+          <w:rFonts w:cstheme="minorHAnsi"/>
           <w:b/>
           <w:color w:val="000000" w:themeColor="text1"/>
           <w:szCs w:val="24"/>
@@ -2150,25 +2171,97 @@
       <w:pPr>
         <w:jc w:val="center"/>
         <w:rPr>
+          <w:rFonts w:asciiTheme="minorEastAsia" w:hAnsiTheme="minorEastAsia" w:cstheme="minorHAnsi"/>
+          <w:b/>
+          <w:color w:val="000000" w:themeColor="text1"/>
+          <w:sz w:val="44"/>
+          <w:szCs w:val="44"/>
+        </w:rPr>
+      </w:pPr>
+    </w:p>
+    <w:p>
+      <w:pPr>
+        <w:jc w:val="center"/>
+        <w:rPr>
+          <w:rFonts w:asciiTheme="minorEastAsia" w:hAnsiTheme="minorEastAsia" w:cstheme="minorHAnsi"/>
+          <w:b/>
+          <w:color w:val="000000" w:themeColor="text1"/>
+          <w:sz w:val="44"/>
+          <w:szCs w:val="44"/>
+        </w:rPr>
+      </w:pPr>
+      <w:r>
+        <w:rPr>
           <w:rFonts w:asciiTheme="minorEastAsia" w:hAnsiTheme="minorEastAsia" w:cstheme="minorHAnsi" w:hint="eastAsia"/>
           <w:b/>
           <w:color w:val="000000" w:themeColor="text1"/>
           <w:sz w:val="44"/>
           <w:szCs w:val="44"/>
         </w:rPr>
-      </w:pPr>
+        <w:t>目標：</w:t>
+      </w:r>
+      <w:r>
+        <w:rPr>
+          <w:rFonts w:asciiTheme="minorEastAsia" w:hAnsiTheme="minorEastAsia" w:cstheme="minorHAnsi" w:hint="eastAsia"/>
+          <w:b/>
+          <w:color w:val="000000" w:themeColor="text1"/>
+          <w:sz w:val="44"/>
+          <w:szCs w:val="44"/>
+        </w:rPr>
+        <w:t>點取餐廳可以，</w:t>
+      </w:r>
+      <w:r>
+        <w:rPr>
+          <w:rFonts w:asciiTheme="minorEastAsia" w:hAnsiTheme="minorEastAsia" w:cstheme="minorHAnsi" w:hint="eastAsia"/>
+          <w:b/>
+          <w:color w:val="000000" w:themeColor="text1"/>
+          <w:sz w:val="44"/>
+          <w:szCs w:val="44"/>
+        </w:rPr>
+        <w:t>顯示一個餐廳的</w:t>
+      </w:r>
+      <w:r>
+        <w:rPr>
+          <w:rFonts w:asciiTheme="minorEastAsia" w:hAnsiTheme="minorEastAsia" w:cstheme="minorHAnsi" w:hint="eastAsia"/>
+          <w:b/>
+          <w:color w:val="000000" w:themeColor="text1"/>
+          <w:sz w:val="44"/>
+          <w:szCs w:val="44"/>
+        </w:rPr>
+        <w:t>菜單</w:t>
+      </w:r>
     </w:p>
     <w:p>
       <w:pPr>
         <w:jc w:val="center"/>
         <w:rPr>
+          <w:rFonts w:asciiTheme="minorEastAsia" w:hAnsiTheme="minorEastAsia" w:cstheme="minorHAnsi"/>
+          <w:b/>
+          <w:color w:val="000000" w:themeColor="text1"/>
+          <w:sz w:val="44"/>
+          <w:szCs w:val="44"/>
+        </w:rPr>
+      </w:pPr>
+      <w:r>
+        <w:rPr>
+          <w:rFonts w:asciiTheme="minorEastAsia" w:hAnsiTheme="minorEastAsia" w:cstheme="minorHAnsi"/>
+          <w:b/>
+          <w:color w:val="000000" w:themeColor="text1"/>
+          <w:sz w:val="44"/>
+          <w:szCs w:val="44"/>
+        </w:rPr>
+        <w:t>S</w:t>
+      </w:r>
+      <w:r>
+        <w:rPr>
           <w:rFonts w:asciiTheme="minorEastAsia" w:hAnsiTheme="minorEastAsia" w:cstheme="minorHAnsi" w:hint="eastAsia"/>
           <w:b/>
           <w:color w:val="000000" w:themeColor="text1"/>
           <w:sz w:val="44"/>
           <w:szCs w:val="44"/>
         </w:rPr>
-      </w:pPr>
+        <w:t>tep1：</w:t>
+      </w:r>
       <w:r>
         <w:rPr>
           <w:rFonts w:asciiTheme="minorEastAsia" w:hAnsiTheme="minorEastAsia" w:cstheme="minorHAnsi" w:hint="eastAsia"/>
@@ -2177,7 +2270,7 @@
           <w:sz w:val="44"/>
           <w:szCs w:val="44"/>
         </w:rPr>
-        <w:t>目標：</w:t>
+        <w:t>菜單的頁面</w:t>
       </w:r>
       <w:r>
         <w:rPr>
@@ -2187,101 +2280,29 @@
           <w:sz w:val="44"/>
           <w:szCs w:val="44"/>
         </w:rPr>
-        <w:t>點取餐廳可以，</w:t>
+        <w:t>html</w:t>
+      </w:r>
+    </w:p>
+    <w:p>
+      <w:pPr>
+        <w:rPr>
+          <w:rFonts w:cstheme="minorHAnsi"/>
+          <w:b/>
+          <w:color w:val="000000" w:themeColor="text1"/>
+          <w:szCs w:val="24"/>
+        </w:rPr>
+      </w:pPr>
+      <w:r>
+        <w:rPr>
+          <w:rFonts w:asciiTheme="minorEastAsia" w:hAnsiTheme="minorEastAsia" w:cstheme="minorHAnsi"/>
+          <w:color w:val="000000" w:themeColor="text1"/>
+          <w:szCs w:val="24"/>
+        </w:rPr>
+        <w:t>U</w:t>
       </w:r>
       <w:r>
         <w:rPr>
           <w:rFonts w:asciiTheme="minorEastAsia" w:hAnsiTheme="minorEastAsia" w:cstheme="minorHAnsi" w:hint="eastAsia"/>
-          <w:b/>
-          <w:color w:val="000000" w:themeColor="text1"/>
-          <w:sz w:val="44"/>
-          <w:szCs w:val="44"/>
-        </w:rPr>
-        <w:t>顯示一個餐廳的</w:t>
-      </w:r>
-      <w:r>
-        <w:rPr>
-          <w:rFonts w:asciiTheme="minorEastAsia" w:hAnsiTheme="minorEastAsia" w:cstheme="minorHAnsi" w:hint="eastAsia"/>
-          <w:b/>
-          <w:color w:val="000000" w:themeColor="text1"/>
-          <w:sz w:val="44"/>
-          <w:szCs w:val="44"/>
-        </w:rPr>
-        <w:t>菜單</w:t>
-      </w:r>
-    </w:p>
-    <w:p>
-      <w:pPr>
-        <w:jc w:val="center"/>
-        <w:rPr>
-          <w:rFonts w:asciiTheme="minorEastAsia" w:hAnsiTheme="minorEastAsia" w:cstheme="minorHAnsi" w:hint="eastAsia"/>
-          <w:b/>
-          <w:color w:val="000000" w:themeColor="text1"/>
-          <w:sz w:val="44"/>
-          <w:szCs w:val="44"/>
-        </w:rPr>
-      </w:pPr>
-      <w:r>
-        <w:rPr>
-          <w:rFonts w:asciiTheme="minorEastAsia" w:hAnsiTheme="minorEastAsia" w:cstheme="minorHAnsi"/>
-          <w:b/>
-          <w:color w:val="000000" w:themeColor="text1"/>
-          <w:sz w:val="44"/>
-          <w:szCs w:val="44"/>
-        </w:rPr>
-        <w:t>S</w:t>
-      </w:r>
-      <w:r>
-        <w:rPr>
-          <w:rFonts w:asciiTheme="minorEastAsia" w:hAnsiTheme="minorEastAsia" w:cstheme="minorHAnsi" w:hint="eastAsia"/>
-          <w:b/>
-          <w:color w:val="000000" w:themeColor="text1"/>
-          <w:sz w:val="44"/>
-          <w:szCs w:val="44"/>
-        </w:rPr>
-        <w:t>tep1：</w:t>
-      </w:r>
-      <w:r>
-        <w:rPr>
-          <w:rFonts w:asciiTheme="minorEastAsia" w:hAnsiTheme="minorEastAsia" w:cstheme="minorHAnsi" w:hint="eastAsia"/>
-          <w:b/>
-          <w:color w:val="000000" w:themeColor="text1"/>
-          <w:sz w:val="44"/>
-          <w:szCs w:val="44"/>
-        </w:rPr>
-        <w:t>菜單的頁面</w:t>
-      </w:r>
-      <w:r>
-        <w:rPr>
-          <w:rFonts w:asciiTheme="minorEastAsia" w:hAnsiTheme="minorEastAsia" w:cstheme="minorHAnsi" w:hint="eastAsia"/>
-          <w:b/>
-          <w:color w:val="000000" w:themeColor="text1"/>
-          <w:sz w:val="44"/>
-          <w:szCs w:val="44"/>
-        </w:rPr>
-        <w:t>html</w:t>
-      </w:r>
-    </w:p>
-    <w:p>
-      <w:pPr>
-        <w:rPr>
-          <w:rFonts w:cstheme="minorHAnsi" w:hint="eastAsia"/>
-          <w:b/>
-          <w:color w:val="000000" w:themeColor="text1"/>
-          <w:szCs w:val="24"/>
-        </w:rPr>
-      </w:pPr>
-      <w:r>
-        <w:rPr>
-          <w:rFonts w:asciiTheme="minorEastAsia" w:hAnsiTheme="minorEastAsia" w:cstheme="minorHAnsi"/>
-          <w:color w:val="000000" w:themeColor="text1"/>
-          <w:szCs w:val="24"/>
-        </w:rPr>
-        <w:t>U</w:t>
-      </w:r>
-      <w:r>
-        <w:rPr>
-          <w:rFonts w:asciiTheme="minorEastAsia" w:hAnsiTheme="minorEastAsia" w:cstheme="minorHAnsi" w:hint="eastAsia"/>
           <w:color w:val="000000" w:themeColor="text1"/>
           <w:szCs w:val="24"/>
         </w:rPr>
@@ -2296,7 +2317,7 @@
         </w:rPr>
         <w:t xml:space="preserve"> </w:t>
       </w:r>
-      <w:hyperlink r:id="rId17" w:history="1">
+      <w:hyperlink r:id="rId18" w:history="1">
         <w:r>
           <w:rPr>
             <w:rStyle w:val="a3"/>
@@ -2340,29 +2361,29 @@
     <w:p>
       <w:pPr>
         <w:rPr>
+          <w:rFonts w:asciiTheme="minorEastAsia" w:hAnsiTheme="minorEastAsia" w:cstheme="minorHAnsi"/>
+          <w:b/>
+          <w:color w:val="000000" w:themeColor="text1"/>
+          <w:szCs w:val="24"/>
+        </w:rPr>
+      </w:pPr>
+      <w:r>
+        <w:rPr>
+          <w:rFonts w:asciiTheme="minorEastAsia" w:hAnsiTheme="minorEastAsia" w:cstheme="minorHAnsi"/>
+          <w:color w:val="000000" w:themeColor="text1"/>
+          <w:szCs w:val="24"/>
+        </w:rPr>
+        <w:t>M</w:t>
+      </w:r>
+      <w:r>
+        <w:rPr>
           <w:rFonts w:asciiTheme="minorEastAsia" w:hAnsiTheme="minorEastAsia" w:cstheme="minorHAnsi" w:hint="eastAsia"/>
-          <w:b/>
-          <w:color w:val="000000" w:themeColor="text1"/>
-          <w:szCs w:val="24"/>
-        </w:rPr>
-      </w:pPr>
-      <w:r>
-        <w:rPr>
-          <w:rFonts w:asciiTheme="minorEastAsia" w:hAnsiTheme="minorEastAsia" w:cstheme="minorHAnsi"/>
-          <w:color w:val="000000" w:themeColor="text1"/>
-          <w:szCs w:val="24"/>
-        </w:rPr>
-        <w:t>M</w:t>
-      </w:r>
-      <w:r>
-        <w:rPr>
-          <w:rFonts w:asciiTheme="minorEastAsia" w:hAnsiTheme="minorEastAsia" w:cstheme="minorHAnsi" w:hint="eastAsia"/>
           <w:color w:val="000000" w:themeColor="text1"/>
           <w:szCs w:val="24"/>
         </w:rPr>
         <w:t>enu3.html:</w:t>
       </w:r>
-      <w:hyperlink r:id="rId18" w:history="1">
+      <w:hyperlink r:id="rId19" w:history="1">
         <w:r>
           <w:rPr>
             <w:rStyle w:val="a3"/>
@@ -2388,7 +2409,7 @@
     <w:p>
       <w:pPr>
         <w:rPr>
-          <w:rFonts w:cstheme="minorHAnsi" w:hint="eastAsia"/>
+          <w:rFonts w:cstheme="minorHAnsi"/>
           <w:b/>
           <w:color w:val="000000" w:themeColor="text1"/>
           <w:szCs w:val="24"/>
@@ -2419,7 +2440,7 @@
         </w:rPr>
         <w:t xml:space="preserve"> </w:t>
       </w:r>
-      <w:hyperlink r:id="rId19" w:history="1">
+      <w:hyperlink r:id="rId20" w:history="1">
         <w:r>
           <w:rPr>
             <w:rStyle w:val="a3"/>
@@ -2463,33 +2484,76 @@
     <w:p>
       <w:pPr>
         <w:rPr>
+          <w:rFonts w:asciiTheme="minorEastAsia" w:hAnsiTheme="minorEastAsia" w:cstheme="minorHAnsi"/>
+          <w:color w:val="000000" w:themeColor="text1"/>
+          <w:szCs w:val="24"/>
+        </w:rPr>
+      </w:pPr>
+    </w:p>
+    <w:p>
+      <w:pPr>
+        <w:jc w:val="center"/>
+        <w:rPr>
+          <w:rFonts w:asciiTheme="minorEastAsia" w:hAnsiTheme="minorEastAsia" w:cstheme="minorHAnsi"/>
+          <w:b/>
+          <w:color w:val="000000" w:themeColor="text1"/>
+          <w:sz w:val="44"/>
+          <w:szCs w:val="44"/>
+        </w:rPr>
+      </w:pPr>
+      <w:r>
+        <w:rPr>
+          <w:rFonts w:asciiTheme="minorEastAsia" w:hAnsiTheme="minorEastAsia" w:cstheme="minorHAnsi"/>
+          <w:b/>
+          <w:color w:val="000000" w:themeColor="text1"/>
+          <w:sz w:val="44"/>
+          <w:szCs w:val="44"/>
+        </w:rPr>
+        <w:t>S</w:t>
+      </w:r>
+      <w:r>
+        <w:rPr>
           <w:rFonts w:asciiTheme="minorEastAsia" w:hAnsiTheme="minorEastAsia" w:cstheme="minorHAnsi" w:hint="eastAsia"/>
-          <w:color w:val="000000" w:themeColor="text1"/>
-          <w:szCs w:val="24"/>
-        </w:rPr>
-      </w:pPr>
+          <w:b/>
+          <w:color w:val="000000" w:themeColor="text1"/>
+          <w:sz w:val="44"/>
+          <w:szCs w:val="44"/>
+        </w:rPr>
+        <w:t>tep2:</w:t>
+      </w:r>
+      <w:r>
+        <w:rPr>
+          <w:rFonts w:asciiTheme="minorEastAsia" w:hAnsiTheme="minorEastAsia" w:cstheme="minorHAnsi" w:hint="eastAsia"/>
+          <w:b/>
+          <w:color w:val="000000" w:themeColor="text1"/>
+          <w:sz w:val="44"/>
+          <w:szCs w:val="44"/>
+        </w:rPr>
+        <w:t>選擇餐廳並觀看</w:t>
+      </w:r>
     </w:p>
     <w:p>
       <w:pPr>
         <w:jc w:val="center"/>
         <w:rPr>
+          <w:rFonts w:asciiTheme="minorEastAsia" w:hAnsiTheme="minorEastAsia" w:cstheme="minorHAnsi"/>
+          <w:b/>
+          <w:color w:val="000000" w:themeColor="text1"/>
+          <w:sz w:val="44"/>
+          <w:szCs w:val="44"/>
+        </w:rPr>
+      </w:pPr>
+      <w:r>
+        <w:rPr>
           <w:rFonts w:asciiTheme="minorEastAsia" w:hAnsiTheme="minorEastAsia" w:cstheme="minorHAnsi" w:hint="eastAsia"/>
           <w:b/>
           <w:color w:val="000000" w:themeColor="text1"/>
           <w:sz w:val="44"/>
           <w:szCs w:val="44"/>
         </w:rPr>
-      </w:pPr>
-      <w:r>
-        <w:rPr>
-          <w:rFonts w:asciiTheme="minorEastAsia" w:hAnsiTheme="minorEastAsia" w:cstheme="minorHAnsi"/>
-          <w:b/>
-          <w:color w:val="000000" w:themeColor="text1"/>
-          <w:sz w:val="44"/>
-          <w:szCs w:val="44"/>
-        </w:rPr>
-        <w:t>S</w:t>
-      </w:r>
+        <w:t>方法(</w:t>
+      </w:r>
+      <w:proofErr w:type="gramStart"/>
       <w:r>
         <w:rPr>
           <w:rFonts w:asciiTheme="minorEastAsia" w:hAnsiTheme="minorEastAsia" w:cstheme="minorHAnsi" w:hint="eastAsia"/>
@@ -2498,8 +2562,9 @@
           <w:sz w:val="44"/>
           <w:szCs w:val="44"/>
         </w:rPr>
-        <w:t>tep2:</w:t>
-      </w:r>
+        <w:t>一</w:t>
+      </w:r>
+      <w:proofErr w:type="gramEnd"/>
       <w:r>
         <w:rPr>
           <w:rFonts w:asciiTheme="minorEastAsia" w:hAnsiTheme="minorEastAsia" w:cstheme="minorHAnsi" w:hint="eastAsia"/>
@@ -2508,12 +2573,16 @@
           <w:sz w:val="44"/>
           <w:szCs w:val="44"/>
         </w:rPr>
-        <w:t>選擇餐廳並觀看</w:t>
-      </w:r>
-    </w:p>
-    <w:p>
-      <w:pPr>
-        <w:jc w:val="center"/>
+        <w:t>)：使用表單</w:t>
+      </w:r>
+    </w:p>
+    <w:p>
+      <w:pPr>
+        <w:rPr>
+          <w:szCs w:val="24"/>
+        </w:rPr>
+      </w:pPr>
+      <w:r>
         <w:rPr>
           <w:rFonts w:asciiTheme="minorEastAsia" w:hAnsiTheme="minorEastAsia" w:cstheme="minorHAnsi" w:hint="eastAsia"/>
           <w:b/>
@@ -2521,80 +2590,31 @@
           <w:sz w:val="44"/>
           <w:szCs w:val="44"/>
         </w:rPr>
-      </w:pPr>
-      <w:r>
-        <w:rPr>
-          <w:rFonts w:asciiTheme="minorEastAsia" w:hAnsiTheme="minorEastAsia" w:cstheme="minorHAnsi" w:hint="eastAsia"/>
-          <w:b/>
-          <w:color w:val="000000" w:themeColor="text1"/>
-          <w:sz w:val="44"/>
-          <w:szCs w:val="44"/>
-        </w:rPr>
-        <w:t>方法(</w:t>
-      </w:r>
-      <w:proofErr w:type="gramStart"/>
-      <w:r>
-        <w:rPr>
-          <w:rFonts w:asciiTheme="minorEastAsia" w:hAnsiTheme="minorEastAsia" w:cstheme="minorHAnsi" w:hint="eastAsia"/>
-          <w:b/>
-          <w:color w:val="000000" w:themeColor="text1"/>
-          <w:sz w:val="44"/>
-          <w:szCs w:val="44"/>
-        </w:rPr>
-        <w:t>一</w:t>
-      </w:r>
-      <w:proofErr w:type="gramEnd"/>
-      <w:r>
-        <w:rPr>
-          <w:rFonts w:asciiTheme="minorEastAsia" w:hAnsiTheme="minorEastAsia" w:cstheme="minorHAnsi" w:hint="eastAsia"/>
-          <w:b/>
-          <w:color w:val="000000" w:themeColor="text1"/>
-          <w:sz w:val="44"/>
-          <w:szCs w:val="44"/>
-        </w:rPr>
-        <w:t>)：使用表單</w:t>
-      </w:r>
-    </w:p>
-    <w:p>
-      <w:pPr>
+        <w:t>為餐廳列表加入表單:</w:t>
+      </w:r>
+    </w:p>
+    <w:p>
+      <w:pPr>
+        <w:rPr>
+          <w:szCs w:val="24"/>
+        </w:rPr>
+      </w:pPr>
+      <w:proofErr w:type="spellStart"/>
+      <w:r>
+        <w:rPr>
+          <w:szCs w:val="24"/>
+        </w:rPr>
+        <w:lastRenderedPageBreak/>
+        <w:t>H</w:t>
+      </w:r>
+      <w:r>
         <w:rPr>
           <w:rFonts w:hint="eastAsia"/>
           <w:szCs w:val="24"/>
         </w:rPr>
-      </w:pPr>
-      <w:r>
-        <w:rPr>
-          <w:rFonts w:asciiTheme="minorEastAsia" w:hAnsiTheme="minorEastAsia" w:cstheme="minorHAnsi" w:hint="eastAsia"/>
-          <w:b/>
-          <w:color w:val="000000" w:themeColor="text1"/>
-          <w:sz w:val="44"/>
-          <w:szCs w:val="44"/>
-        </w:rPr>
-        <w:t>為餐廳列表加入表單:</w:t>
-      </w:r>
-    </w:p>
-    <w:p>
-      <w:pPr>
-        <w:rPr>
-          <w:rFonts w:hint="eastAsia"/>
-          <w:szCs w:val="24"/>
-        </w:rPr>
-      </w:pPr>
-      <w:proofErr w:type="spellStart"/>
-      <w:r>
-        <w:rPr>
-          <w:szCs w:val="24"/>
-        </w:rPr>
-        <w:t>H</w:t>
-      </w:r>
-      <w:r>
-        <w:rPr>
-          <w:rFonts w:hint="eastAsia"/>
-          <w:szCs w:val="24"/>
-        </w:rPr>
         <w:t>tml:</w:t>
       </w:r>
-      <w:hyperlink r:id="rId20" w:history="1">
+      <w:hyperlink r:id="rId21" w:history="1">
         <w:r>
           <w:rPr>
             <w:rStyle w:val="a3"/>
@@ -2643,7 +2663,7 @@
     <w:p>
       <w:pPr>
         <w:rPr>
-          <w:rFonts w:cstheme="minorHAnsi" w:hint="eastAsia"/>
+          <w:rFonts w:cstheme="minorHAnsi"/>
           <w:b/>
           <w:color w:val="0070C0"/>
           <w:sz w:val="28"/>
@@ -2664,20 +2684,27 @@
     <w:p>
       <w:pPr>
         <w:rPr>
+          <w:rFonts w:asciiTheme="minorEastAsia" w:hAnsiTheme="minorEastAsia" w:cstheme="minorHAnsi"/>
+          <w:color w:val="000000" w:themeColor="text1"/>
+          <w:szCs w:val="24"/>
+        </w:rPr>
+      </w:pPr>
+      <w:proofErr w:type="spellStart"/>
+      <w:r>
+        <w:rPr>
+          <w:rFonts w:asciiTheme="minorEastAsia" w:hAnsiTheme="minorEastAsia" w:cstheme="minorHAnsi"/>
+          <w:color w:val="000000" w:themeColor="text1"/>
+          <w:szCs w:val="24"/>
+        </w:rPr>
+        <w:t>V</w:t>
+      </w:r>
+      <w:r>
+        <w:rPr>
           <w:rFonts w:asciiTheme="minorEastAsia" w:hAnsiTheme="minorEastAsia" w:cstheme="minorHAnsi" w:hint="eastAsia"/>
           <w:color w:val="000000" w:themeColor="text1"/>
           <w:szCs w:val="24"/>
         </w:rPr>
-      </w:pPr>
-      <w:proofErr w:type="spellStart"/>
-      <w:r>
-        <w:rPr>
-          <w:rFonts w:asciiTheme="minorEastAsia" w:hAnsiTheme="minorEastAsia" w:cstheme="minorHAnsi"/>
-          <w:color w:val="000000" w:themeColor="text1"/>
-          <w:szCs w:val="24"/>
-        </w:rPr>
-        <w:lastRenderedPageBreak/>
-        <w:t>V</w:t>
+        <w:t>iew</w:t>
       </w:r>
       <w:r>
         <w:rPr>
@@ -2685,7 +2712,7 @@
           <w:color w:val="000000" w:themeColor="text1"/>
           <w:szCs w:val="24"/>
         </w:rPr>
-        <w:t>iew</w:t>
+        <w:t>s</w:t>
       </w:r>
       <w:r>
         <w:rPr>
@@ -2693,17 +2720,9 @@
           <w:color w:val="000000" w:themeColor="text1"/>
           <w:szCs w:val="24"/>
         </w:rPr>
-        <w:t>s</w:t>
-      </w:r>
-      <w:r>
-        <w:rPr>
-          <w:rFonts w:asciiTheme="minorEastAsia" w:hAnsiTheme="minorEastAsia" w:cstheme="minorHAnsi" w:hint="eastAsia"/>
-          <w:color w:val="000000" w:themeColor="text1"/>
-          <w:szCs w:val="24"/>
-        </w:rPr>
         <w:t>.py:</w:t>
       </w:r>
-      <w:hyperlink r:id="rId21" w:history="1">
+      <w:hyperlink r:id="rId22" w:history="1">
         <w:r>
           <w:rPr>
             <w:rStyle w:val="a3"/>
@@ -2804,40 +2823,40 @@
       <w:pPr>
         <w:jc w:val="center"/>
         <w:rPr>
+          <w:rFonts w:asciiTheme="minorEastAsia" w:hAnsiTheme="minorEastAsia" w:cstheme="minorHAnsi"/>
+          <w:b/>
+          <w:color w:val="000000" w:themeColor="text1"/>
+          <w:sz w:val="44"/>
+          <w:szCs w:val="44"/>
+        </w:rPr>
+      </w:pPr>
+    </w:p>
+    <w:p>
+      <w:pPr>
+        <w:jc w:val="center"/>
+        <w:rPr>
+          <w:rFonts w:asciiTheme="minorEastAsia" w:hAnsiTheme="minorEastAsia" w:cstheme="minorHAnsi"/>
+          <w:b/>
+          <w:color w:val="000000" w:themeColor="text1"/>
+          <w:sz w:val="44"/>
+          <w:szCs w:val="44"/>
+        </w:rPr>
+      </w:pPr>
+      <w:r>
+        <w:rPr>
           <w:rFonts w:asciiTheme="minorEastAsia" w:hAnsiTheme="minorEastAsia" w:cstheme="minorHAnsi" w:hint="eastAsia"/>
           <w:b/>
           <w:color w:val="000000" w:themeColor="text1"/>
           <w:sz w:val="44"/>
           <w:szCs w:val="44"/>
         </w:rPr>
-      </w:pPr>
-    </w:p>
-    <w:p>
-      <w:pPr>
-        <w:jc w:val="center"/>
-        <w:rPr>
-          <w:rFonts w:asciiTheme="minorEastAsia" w:hAnsiTheme="minorEastAsia" w:cstheme="minorHAnsi" w:hint="eastAsia"/>
-          <w:b/>
-          <w:color w:val="000000" w:themeColor="text1"/>
-          <w:sz w:val="44"/>
-          <w:szCs w:val="44"/>
-        </w:rPr>
-      </w:pPr>
-      <w:r>
-        <w:rPr>
-          <w:rFonts w:asciiTheme="minorEastAsia" w:hAnsiTheme="minorEastAsia" w:cstheme="minorHAnsi" w:hint="eastAsia"/>
-          <w:b/>
-          <w:color w:val="000000" w:themeColor="text1"/>
-          <w:sz w:val="44"/>
-          <w:szCs w:val="44"/>
-        </w:rPr>
         <w:t>方法(二)：使用連結與get查詢字符</w:t>
       </w:r>
     </w:p>
     <w:p>
       <w:pPr>
         <w:rPr>
-          <w:rFonts w:cstheme="minorHAnsi" w:hint="eastAsia"/>
+          <w:rFonts w:cstheme="minorHAnsi"/>
           <w:color w:val="000000" w:themeColor="text1"/>
           <w:szCs w:val="24"/>
         </w:rPr>
@@ -2864,28 +2883,28 @@
         <w:pStyle w:val="a5"/>
         <w:ind w:leftChars="0" w:left="360"/>
         <w:rPr>
+          <w:rFonts w:cstheme="minorHAnsi"/>
+          <w:color w:val="000000" w:themeColor="text1"/>
+          <w:szCs w:val="24"/>
+        </w:rPr>
+      </w:pPr>
+      <w:r>
+        <w:rPr>
           <w:rFonts w:cstheme="minorHAnsi" w:hint="eastAsia"/>
           <w:color w:val="000000" w:themeColor="text1"/>
           <w:szCs w:val="24"/>
         </w:rPr>
-      </w:pPr>
+        <w:t>餐廳的</w:t>
+      </w:r>
       <w:r>
         <w:rPr>
           <w:rFonts w:cstheme="minorHAnsi" w:hint="eastAsia"/>
           <w:color w:val="000000" w:themeColor="text1"/>
           <w:szCs w:val="24"/>
         </w:rPr>
-        <w:t>餐廳的</w:t>
-      </w:r>
-      <w:r>
-        <w:rPr>
-          <w:rFonts w:cstheme="minorHAnsi" w:hint="eastAsia"/>
-          <w:color w:val="000000" w:themeColor="text1"/>
-          <w:szCs w:val="24"/>
-        </w:rPr>
         <w:t>:</w:t>
       </w:r>
-      <w:hyperlink r:id="rId22" w:history="1">
+      <w:hyperlink r:id="rId23" w:history="1">
         <w:r>
           <w:rPr>
             <w:rStyle w:val="a3"/>
@@ -2927,7 +2946,7 @@
         <w:pStyle w:val="a5"/>
         <w:ind w:leftChars="0" w:left="360"/>
         <w:rPr>
-          <w:rFonts w:cstheme="minorHAnsi" w:hint="eastAsia"/>
+          <w:rFonts w:cstheme="minorHAnsi"/>
           <w:b/>
           <w:color w:val="0070C0"/>
           <w:sz w:val="28"/>
@@ -2992,25 +3011,25 @@
     <w:p>
       <w:pPr>
         <w:rPr>
+          <w:rFonts w:cstheme="minorHAnsi"/>
+          <w:color w:val="000000" w:themeColor="text1"/>
+          <w:szCs w:val="24"/>
+        </w:rPr>
+      </w:pPr>
+      <w:r>
+        <w:rPr>
+          <w:rFonts w:cstheme="minorHAnsi"/>
+          <w:color w:val="000000" w:themeColor="text1"/>
+          <w:szCs w:val="24"/>
+        </w:rPr>
+        <w:t>V</w:t>
+      </w:r>
+      <w:r>
+        <w:rPr>
           <w:rFonts w:cstheme="minorHAnsi" w:hint="eastAsia"/>
           <w:color w:val="000000" w:themeColor="text1"/>
           <w:szCs w:val="24"/>
         </w:rPr>
-      </w:pPr>
-      <w:r>
-        <w:rPr>
-          <w:rFonts w:cstheme="minorHAnsi"/>
-          <w:color w:val="000000" w:themeColor="text1"/>
-          <w:szCs w:val="24"/>
-        </w:rPr>
-        <w:t>V</w:t>
-      </w:r>
-      <w:r>
-        <w:rPr>
-          <w:rFonts w:cstheme="minorHAnsi" w:hint="eastAsia"/>
-          <w:color w:val="000000" w:themeColor="text1"/>
-          <w:szCs w:val="24"/>
-        </w:rPr>
         <w:t>iews.py:</w:t>
       </w:r>
     </w:p>
@@ -3018,12 +3037,12 @@
       <w:pPr>
         <w:ind w:firstLineChars="200" w:firstLine="480"/>
         <w:rPr>
-          <w:rFonts w:cstheme="minorHAnsi" w:hint="eastAsia"/>
-          <w:color w:val="000000" w:themeColor="text1"/>
-          <w:szCs w:val="24"/>
-        </w:rPr>
-      </w:pPr>
-      <w:hyperlink r:id="rId23" w:history="1">
+          <w:rFonts w:cstheme="minorHAnsi"/>
+          <w:color w:val="000000" w:themeColor="text1"/>
+          <w:szCs w:val="24"/>
+        </w:rPr>
+      </w:pPr>
+      <w:hyperlink r:id="rId24" w:history="1">
         <w:r>
           <w:rPr>
             <w:rStyle w:val="a3"/>
@@ -3063,45 +3082,45 @@
     <w:p>
       <w:pPr>
         <w:rPr>
+          <w:rFonts w:cstheme="minorHAnsi"/>
+          <w:color w:val="000000" w:themeColor="text1"/>
+          <w:szCs w:val="24"/>
+        </w:rPr>
+      </w:pPr>
+      <w:r>
+        <w:rPr>
+          <w:rFonts w:cstheme="minorHAnsi"/>
+          <w:color w:val="000000" w:themeColor="text1"/>
+          <w:szCs w:val="24"/>
+        </w:rPr>
+        <w:t>U</w:t>
+      </w:r>
+      <w:r>
+        <w:rPr>
           <w:rFonts w:cstheme="minorHAnsi" w:hint="eastAsia"/>
           <w:color w:val="000000" w:themeColor="text1"/>
           <w:szCs w:val="24"/>
         </w:rPr>
-      </w:pPr>
-      <w:r>
-        <w:rPr>
-          <w:rFonts w:cstheme="minorHAnsi"/>
-          <w:color w:val="000000" w:themeColor="text1"/>
-          <w:szCs w:val="24"/>
-        </w:rPr>
-        <w:t>U</w:t>
-      </w:r>
+        <w:t>rls.py:</w:t>
+      </w:r>
+    </w:p>
+    <w:p>
+      <w:pPr>
+        <w:rPr>
+          <w:rFonts w:cstheme="minorHAnsi"/>
+          <w:color w:val="000000" w:themeColor="text1"/>
+          <w:szCs w:val="24"/>
+        </w:rPr>
+      </w:pPr>
       <w:r>
         <w:rPr>
           <w:rFonts w:cstheme="minorHAnsi" w:hint="eastAsia"/>
           <w:color w:val="000000" w:themeColor="text1"/>
           <w:szCs w:val="24"/>
         </w:rPr>
-        <w:t>rls.py:</w:t>
-      </w:r>
-    </w:p>
-    <w:p>
-      <w:pPr>
-        <w:rPr>
-          <w:rFonts w:cstheme="minorHAnsi" w:hint="eastAsia"/>
-          <w:color w:val="000000" w:themeColor="text1"/>
-          <w:szCs w:val="24"/>
-        </w:rPr>
-      </w:pPr>
-      <w:r>
-        <w:rPr>
-          <w:rFonts w:cstheme="minorHAnsi" w:hint="eastAsia"/>
-          <w:color w:val="000000" w:themeColor="text1"/>
-          <w:szCs w:val="24"/>
-        </w:rPr>
         <w:t xml:space="preserve">    </w:t>
       </w:r>
-      <w:hyperlink r:id="rId24" w:history="1">
+      <w:hyperlink r:id="rId25" w:history="1">
         <w:r>
           <w:rPr>
             <w:rStyle w:val="a3"/>
@@ -3141,7 +3160,7 @@
     <w:p>
       <w:pPr>
         <w:rPr>
-          <w:rFonts w:cstheme="minorHAnsi" w:hint="eastAsia"/>
+          <w:rFonts w:cstheme="minorHAnsi"/>
           <w:color w:val="000000" w:themeColor="text1"/>
           <w:szCs w:val="24"/>
         </w:rPr>
@@ -3151,13 +3170,24 @@
       <w:pPr>
         <w:jc w:val="center"/>
         <w:rPr>
+          <w:rFonts w:asciiTheme="minorEastAsia" w:hAnsiTheme="minorEastAsia" w:cstheme="minorHAnsi"/>
+          <w:b/>
+          <w:color w:val="000000" w:themeColor="text1"/>
+          <w:sz w:val="44"/>
+          <w:szCs w:val="44"/>
+        </w:rPr>
+      </w:pPr>
+      <w:r>
+        <w:rPr>
           <w:rFonts w:asciiTheme="minorEastAsia" w:hAnsiTheme="minorEastAsia" w:cstheme="minorHAnsi" w:hint="eastAsia"/>
           <w:b/>
           <w:color w:val="000000" w:themeColor="text1"/>
           <w:sz w:val="44"/>
           <w:szCs w:val="44"/>
         </w:rPr>
-      </w:pPr>
+        <w:t>方法(三)：使用連結與</w:t>
+      </w:r>
+      <w:proofErr w:type="spellStart"/>
       <w:r>
         <w:rPr>
           <w:rFonts w:asciiTheme="minorEastAsia" w:hAnsiTheme="minorEastAsia" w:cstheme="minorHAnsi" w:hint="eastAsia"/>
@@ -3166,57 +3196,46 @@
           <w:sz w:val="44"/>
           <w:szCs w:val="44"/>
         </w:rPr>
-        <w:t>方法(三)：使用連結與</w:t>
-      </w:r>
+        <w:t>url</w:t>
+      </w:r>
+      <w:proofErr w:type="spellEnd"/>
+      <w:r>
+        <w:rPr>
+          <w:rFonts w:asciiTheme="minorEastAsia" w:hAnsiTheme="minorEastAsia" w:cstheme="minorHAnsi" w:hint="eastAsia"/>
+          <w:b/>
+          <w:color w:val="000000" w:themeColor="text1"/>
+          <w:sz w:val="44"/>
+          <w:szCs w:val="44"/>
+        </w:rPr>
+        <w:t>參數</w:t>
+      </w:r>
+    </w:p>
+    <w:p>
+      <w:pPr>
+        <w:rPr>
+          <w:rFonts w:asciiTheme="minorEastAsia" w:hAnsiTheme="minorEastAsia" w:cstheme="minorHAnsi"/>
+          <w:color w:val="000000" w:themeColor="text1"/>
+          <w:szCs w:val="24"/>
+        </w:rPr>
+      </w:pPr>
       <w:proofErr w:type="spellStart"/>
       <w:r>
         <w:rPr>
+          <w:rFonts w:asciiTheme="minorEastAsia" w:hAnsiTheme="minorEastAsia" w:cstheme="minorHAnsi"/>
+          <w:color w:val="000000" w:themeColor="text1"/>
+          <w:szCs w:val="24"/>
+        </w:rPr>
+        <w:t>H</w:t>
+      </w:r>
+      <w:r>
+        <w:rPr>
           <w:rFonts w:asciiTheme="minorEastAsia" w:hAnsiTheme="minorEastAsia" w:cstheme="minorHAnsi" w:hint="eastAsia"/>
-          <w:b/>
-          <w:color w:val="000000" w:themeColor="text1"/>
-          <w:sz w:val="44"/>
-          <w:szCs w:val="44"/>
-        </w:rPr>
-        <w:t>url</w:t>
-      </w:r>
-      <w:proofErr w:type="spellEnd"/>
-      <w:r>
-        <w:rPr>
-          <w:rFonts w:asciiTheme="minorEastAsia" w:hAnsiTheme="minorEastAsia" w:cstheme="minorHAnsi" w:hint="eastAsia"/>
-          <w:b/>
-          <w:color w:val="000000" w:themeColor="text1"/>
-          <w:sz w:val="44"/>
-          <w:szCs w:val="44"/>
-        </w:rPr>
-        <w:t>參數</w:t>
-      </w:r>
-    </w:p>
-    <w:p>
-      <w:pPr>
-        <w:rPr>
-          <w:rFonts w:asciiTheme="minorEastAsia" w:hAnsiTheme="minorEastAsia" w:cstheme="minorHAnsi" w:hint="eastAsia"/>
-          <w:color w:val="000000" w:themeColor="text1"/>
-          <w:szCs w:val="24"/>
-        </w:rPr>
-      </w:pPr>
-      <w:proofErr w:type="spellStart"/>
-      <w:r>
-        <w:rPr>
-          <w:rFonts w:asciiTheme="minorEastAsia" w:hAnsiTheme="minorEastAsia" w:cstheme="minorHAnsi"/>
-          <w:color w:val="000000" w:themeColor="text1"/>
-          <w:szCs w:val="24"/>
-        </w:rPr>
-        <w:t>H</w:t>
-      </w:r>
-      <w:r>
-        <w:rPr>
-          <w:rFonts w:asciiTheme="minorEastAsia" w:hAnsiTheme="minorEastAsia" w:cstheme="minorHAnsi" w:hint="eastAsia"/>
           <w:color w:val="000000" w:themeColor="text1"/>
           <w:szCs w:val="24"/>
         </w:rPr>
         <w:t>tml:</w:t>
       </w:r>
-      <w:hyperlink r:id="rId25" w:history="1">
+      <w:hyperlink r:id="rId26" w:history="1">
         <w:r>
           <w:rPr>
             <w:rStyle w:val="a3"/>
@@ -3322,21 +3341,21 @@
     <w:p>
       <w:pPr>
         <w:rPr>
+          <w:rFonts w:asciiTheme="minorEastAsia" w:hAnsiTheme="minorEastAsia" w:cstheme="minorHAnsi"/>
+          <w:color w:val="000000" w:themeColor="text1"/>
+          <w:szCs w:val="24"/>
+        </w:rPr>
+      </w:pPr>
+      <w:proofErr w:type="spellStart"/>
+      <w:r>
+        <w:rPr>
           <w:rFonts w:asciiTheme="minorEastAsia" w:hAnsiTheme="minorEastAsia" w:cstheme="minorHAnsi" w:hint="eastAsia"/>
           <w:color w:val="000000" w:themeColor="text1"/>
           <w:szCs w:val="24"/>
         </w:rPr>
-      </w:pPr>
-      <w:proofErr w:type="spellStart"/>
-      <w:r>
-        <w:rPr>
-          <w:rFonts w:asciiTheme="minorEastAsia" w:hAnsiTheme="minorEastAsia" w:cstheme="minorHAnsi" w:hint="eastAsia"/>
-          <w:color w:val="000000" w:themeColor="text1"/>
-          <w:szCs w:val="24"/>
-        </w:rPr>
         <w:t>url.py:</w:t>
       </w:r>
-      <w:hyperlink r:id="rId26" w:history="1">
+      <w:hyperlink r:id="rId27" w:history="1">
         <w:r>
           <w:rPr>
             <w:rStyle w:val="a3"/>
@@ -3440,21 +3459,21 @@
     <w:p>
       <w:pPr>
         <w:rPr>
+          <w:rFonts w:asciiTheme="minorEastAsia" w:hAnsiTheme="minorEastAsia" w:cstheme="minorHAnsi"/>
+          <w:color w:val="000000" w:themeColor="text1"/>
+          <w:szCs w:val="24"/>
+        </w:rPr>
+      </w:pPr>
+      <w:proofErr w:type="spellStart"/>
+      <w:r>
+        <w:rPr>
           <w:rFonts w:asciiTheme="minorEastAsia" w:hAnsiTheme="minorEastAsia" w:cstheme="minorHAnsi" w:hint="eastAsia"/>
           <w:color w:val="000000" w:themeColor="text1"/>
           <w:szCs w:val="24"/>
         </w:rPr>
-      </w:pPr>
-      <w:proofErr w:type="spellStart"/>
-      <w:r>
-        <w:rPr>
-          <w:rFonts w:asciiTheme="minorEastAsia" w:hAnsiTheme="minorEastAsia" w:cstheme="minorHAnsi" w:hint="eastAsia"/>
-          <w:color w:val="000000" w:themeColor="text1"/>
-          <w:szCs w:val="24"/>
-        </w:rPr>
         <w:t>views.py:</w:t>
       </w:r>
-      <w:hyperlink r:id="rId27" w:history="1">
+      <w:hyperlink r:id="rId28" w:history="1">
         <w:r>
           <w:rPr>
             <w:rStyle w:val="a3"/>
@@ -3487,7 +3506,7 @@
     <w:p>
       <w:pPr>
         <w:rPr>
-          <w:rFonts w:cstheme="minorHAnsi" w:hint="eastAsia"/>
+          <w:rFonts w:cstheme="minorHAnsi"/>
           <w:b/>
           <w:color w:val="0070C0"/>
           <w:sz w:val="28"/>
@@ -3550,7 +3569,7 @@
     <w:p>
       <w:pPr>
         <w:rPr>
-          <w:rFonts w:cstheme="minorHAnsi" w:hint="eastAsia"/>
+          <w:rFonts w:cstheme="minorHAnsi"/>
           <w:b/>
           <w:color w:val="FF0000"/>
           <w:sz w:val="28"/>
@@ -3633,7 +3652,7 @@
     <w:p>
       <w:pPr>
         <w:rPr>
-          <w:rFonts w:cstheme="minorHAnsi" w:hint="eastAsia"/>
+          <w:rFonts w:cstheme="minorHAnsi"/>
           <w:b/>
           <w:color w:val="0070C0"/>
           <w:sz w:val="28"/>
@@ -3645,12 +3664,34 @@
       <w:pPr>
         <w:jc w:val="center"/>
         <w:rPr>
+          <w:rFonts w:asciiTheme="minorEastAsia" w:hAnsiTheme="minorEastAsia" w:cstheme="minorHAnsi"/>
+          <w:b/>
+          <w:color w:val="000000" w:themeColor="text1"/>
+          <w:sz w:val="44"/>
+          <w:szCs w:val="44"/>
+        </w:rPr>
+      </w:pPr>
+      <w:r>
+        <w:rPr>
           <w:rFonts w:asciiTheme="minorEastAsia" w:hAnsiTheme="minorEastAsia" w:cstheme="minorHAnsi" w:hint="eastAsia"/>
           <w:b/>
           <w:color w:val="000000" w:themeColor="text1"/>
           <w:sz w:val="44"/>
           <w:szCs w:val="44"/>
         </w:rPr>
+        <w:t>製作餐廳的評價</w:t>
+      </w:r>
+    </w:p>
+    <w:p>
+      <w:pPr>
+        <w:jc w:val="center"/>
+        <w:rPr>
+          <w:rFonts w:asciiTheme="minorEastAsia" w:hAnsiTheme="minorEastAsia" w:cstheme="minorHAnsi"/>
+          <w:b/>
+          <w:color w:val="000000" w:themeColor="text1"/>
+          <w:sz w:val="44"/>
+          <w:szCs w:val="44"/>
+        </w:rPr>
       </w:pPr>
       <w:r>
         <w:rPr>
@@ -3660,106 +3701,84 @@
           <w:sz w:val="44"/>
           <w:szCs w:val="44"/>
         </w:rPr>
-        <w:t>製作餐廳的評價</w:t>
-      </w:r>
-    </w:p>
-    <w:p>
-      <w:pPr>
-        <w:jc w:val="center"/>
+        <w:t>(以restaurant_list1去製作)</w:t>
+      </w:r>
+    </w:p>
+    <w:p>
+      <w:pPr>
+        <w:rPr>
+          <w:rFonts w:asciiTheme="minorEastAsia" w:hAnsiTheme="minorEastAsia" w:cstheme="minorHAnsi"/>
+          <w:color w:val="000000" w:themeColor="text1"/>
+          <w:szCs w:val="24"/>
+        </w:rPr>
+      </w:pPr>
+      <w:r>
+        <w:rPr>
+          <w:rFonts w:asciiTheme="minorEastAsia" w:hAnsiTheme="minorEastAsia" w:cstheme="minorHAnsi"/>
+          <w:color w:val="000000" w:themeColor="text1"/>
+          <w:szCs w:val="24"/>
+        </w:rPr>
+        <w:t>H</w:t>
+      </w:r>
+      <w:r>
         <w:rPr>
           <w:rFonts w:asciiTheme="minorEastAsia" w:hAnsiTheme="minorEastAsia" w:cstheme="minorHAnsi" w:hint="eastAsia"/>
-          <w:b/>
-          <w:color w:val="000000" w:themeColor="text1"/>
-          <w:sz w:val="44"/>
-          <w:szCs w:val="44"/>
-        </w:rPr>
-      </w:pPr>
+          <w:color w:val="000000" w:themeColor="text1"/>
+          <w:szCs w:val="24"/>
+        </w:rPr>
+        <w:t>tml</w:t>
+      </w:r>
+      <w:r>
+        <w:rPr>
+          <w:rFonts w:asciiTheme="minorEastAsia" w:hAnsiTheme="minorEastAsia" w:cstheme="minorHAnsi"/>
+          <w:color w:val="000000" w:themeColor="text1"/>
+          <w:szCs w:val="24"/>
+        </w:rPr>
+        <w:t>:</w:t>
+      </w:r>
+    </w:p>
+    <w:p>
+      <w:pPr>
+        <w:ind w:firstLineChars="100" w:firstLine="240"/>
+        <w:rPr>
+          <w:rFonts w:asciiTheme="minorEastAsia" w:hAnsiTheme="minorEastAsia" w:cstheme="minorHAnsi"/>
+          <w:color w:val="000000" w:themeColor="text1"/>
+          <w:szCs w:val="24"/>
+        </w:rPr>
+      </w:pPr>
+      <w:r>
+        <w:rPr>
+          <w:rFonts w:asciiTheme="minorEastAsia" w:hAnsiTheme="minorEastAsia" w:cstheme="minorHAnsi"/>
+          <w:color w:val="000000" w:themeColor="text1"/>
+          <w:szCs w:val="24"/>
+        </w:rPr>
+        <w:t>(</w:t>
+      </w:r>
       <w:r>
         <w:rPr>
           <w:rFonts w:asciiTheme="minorEastAsia" w:hAnsiTheme="minorEastAsia" w:cstheme="minorHAnsi" w:hint="eastAsia"/>
-          <w:b/>
-          <w:color w:val="000000" w:themeColor="text1"/>
-          <w:sz w:val="44"/>
-          <w:szCs w:val="44"/>
-        </w:rPr>
-        <w:t>(以restaurant_list1去製作)</w:t>
-      </w:r>
-    </w:p>
-    <w:p>
-      <w:pPr>
+          <w:color w:val="000000" w:themeColor="text1"/>
+          <w:szCs w:val="24"/>
+        </w:rPr>
+        <w:t>restaurant_list1</w:t>
+      </w:r>
+      <w:r>
+        <w:rPr>
+          <w:rFonts w:asciiTheme="minorEastAsia" w:hAnsiTheme="minorEastAsia" w:cstheme="minorHAnsi"/>
+          <w:color w:val="000000" w:themeColor="text1"/>
+          <w:szCs w:val="24"/>
+        </w:rPr>
+        <w:t>)</w:t>
+      </w:r>
+      <w:r>
         <w:rPr>
           <w:rFonts w:asciiTheme="minorEastAsia" w:hAnsiTheme="minorEastAsia" w:cstheme="minorHAnsi" w:hint="eastAsia"/>
           <w:color w:val="000000" w:themeColor="text1"/>
           <w:szCs w:val="24"/>
         </w:rPr>
-      </w:pPr>
-      <w:r>
-        <w:rPr>
-          <w:rFonts w:asciiTheme="minorEastAsia" w:hAnsiTheme="minorEastAsia" w:cstheme="minorHAnsi"/>
-          <w:color w:val="000000" w:themeColor="text1"/>
-          <w:szCs w:val="24"/>
-        </w:rPr>
-        <w:t>H</w:t>
-      </w:r>
-      <w:r>
-        <w:rPr>
-          <w:rFonts w:asciiTheme="minorEastAsia" w:hAnsiTheme="minorEastAsia" w:cstheme="minorHAnsi" w:hint="eastAsia"/>
-          <w:color w:val="000000" w:themeColor="text1"/>
-          <w:szCs w:val="24"/>
-        </w:rPr>
-        <w:t>tml</w:t>
-      </w:r>
-      <w:r>
-        <w:rPr>
-          <w:rFonts w:asciiTheme="minorEastAsia" w:hAnsiTheme="minorEastAsia" w:cstheme="minorHAnsi"/>
-          <w:color w:val="000000" w:themeColor="text1"/>
-          <w:szCs w:val="24"/>
-        </w:rPr>
         <w:t>:</w:t>
       </w:r>
-    </w:p>
-    <w:p>
-      <w:pPr>
-        <w:ind w:firstLineChars="100" w:firstLine="240"/>
-        <w:rPr>
-          <w:rFonts w:asciiTheme="minorEastAsia" w:hAnsiTheme="minorEastAsia" w:cstheme="minorHAnsi" w:hint="eastAsia"/>
-          <w:color w:val="000000" w:themeColor="text1"/>
-          <w:szCs w:val="24"/>
-        </w:rPr>
-      </w:pPr>
-      <w:r>
-        <w:rPr>
-          <w:rFonts w:asciiTheme="minorEastAsia" w:hAnsiTheme="minorEastAsia" w:cstheme="minorHAnsi"/>
-          <w:color w:val="000000" w:themeColor="text1"/>
-          <w:szCs w:val="24"/>
-        </w:rPr>
-        <w:t>(</w:t>
-      </w:r>
-      <w:r>
-        <w:rPr>
-          <w:rFonts w:asciiTheme="minorEastAsia" w:hAnsiTheme="minorEastAsia" w:cstheme="minorHAnsi" w:hint="eastAsia"/>
-          <w:color w:val="000000" w:themeColor="text1"/>
-          <w:szCs w:val="24"/>
-        </w:rPr>
-        <w:t>restaurant_list1</w:t>
-      </w:r>
-      <w:r>
-        <w:rPr>
-          <w:rFonts w:asciiTheme="minorEastAsia" w:hAnsiTheme="minorEastAsia" w:cstheme="minorHAnsi"/>
-          <w:color w:val="000000" w:themeColor="text1"/>
-          <w:szCs w:val="24"/>
-        </w:rPr>
-        <w:t>)</w:t>
-      </w:r>
-      <w:r>
-        <w:rPr>
-          <w:rFonts w:asciiTheme="minorEastAsia" w:hAnsiTheme="minorEastAsia" w:cstheme="minorHAnsi" w:hint="eastAsia"/>
-          <w:color w:val="000000" w:themeColor="text1"/>
-          <w:szCs w:val="24"/>
-        </w:rPr>
-        <w:t>:</w:t>
-      </w:r>
-      <w:hyperlink r:id="rId28" w:history="1">
+      <w:hyperlink r:id="rId29" w:history="1">
         <w:r>
           <w:rPr>
             <w:rStyle w:val="a3"/>
@@ -3783,20 +3802,20 @@
     <w:p>
       <w:pPr>
         <w:rPr>
+          <w:rFonts w:asciiTheme="minorEastAsia" w:hAnsiTheme="minorEastAsia" w:cstheme="minorHAnsi"/>
+          <w:color w:val="000000" w:themeColor="text1"/>
+          <w:szCs w:val="24"/>
+        </w:rPr>
+      </w:pPr>
+      <w:r>
+        <w:rPr>
           <w:rFonts w:asciiTheme="minorEastAsia" w:hAnsiTheme="minorEastAsia" w:cstheme="minorHAnsi" w:hint="eastAsia"/>
           <w:color w:val="000000" w:themeColor="text1"/>
           <w:szCs w:val="24"/>
         </w:rPr>
-      </w:pPr>
-      <w:r>
-        <w:rPr>
-          <w:rFonts w:asciiTheme="minorEastAsia" w:hAnsiTheme="minorEastAsia" w:cstheme="minorHAnsi" w:hint="eastAsia"/>
-          <w:color w:val="000000" w:themeColor="text1"/>
-          <w:szCs w:val="24"/>
-        </w:rPr>
         <w:t xml:space="preserve">  (comment):</w:t>
       </w:r>
-      <w:hyperlink r:id="rId29" w:history="1">
+      <w:hyperlink r:id="rId30" w:history="1">
         <w:r>
           <w:rPr>
             <w:rStyle w:val="a3"/>
@@ -3820,36 +3839,36 @@
     <w:p>
       <w:pPr>
         <w:rPr>
+          <w:rFonts w:asciiTheme="minorEastAsia" w:hAnsiTheme="minorEastAsia" w:cstheme="minorHAnsi"/>
+          <w:color w:val="000000" w:themeColor="text1"/>
+          <w:szCs w:val="24"/>
+        </w:rPr>
+      </w:pPr>
+      <w:r>
+        <w:rPr>
+          <w:rFonts w:asciiTheme="minorEastAsia" w:hAnsiTheme="minorEastAsia" w:cstheme="minorHAnsi"/>
+          <w:color w:val="000000" w:themeColor="text1"/>
+          <w:szCs w:val="24"/>
+        </w:rPr>
+        <w:t>U</w:t>
+      </w:r>
+      <w:r>
+        <w:rPr>
           <w:rFonts w:asciiTheme="minorEastAsia" w:hAnsiTheme="minorEastAsia" w:cstheme="minorHAnsi" w:hint="eastAsia"/>
           <w:color w:val="000000" w:themeColor="text1"/>
           <w:szCs w:val="24"/>
         </w:rPr>
-      </w:pPr>
+        <w:t>rls.py:</w:t>
+      </w:r>
       <w:r>
         <w:rPr>
           <w:rFonts w:asciiTheme="minorEastAsia" w:hAnsiTheme="minorEastAsia" w:cstheme="minorHAnsi"/>
           <w:color w:val="000000" w:themeColor="text1"/>
           <w:szCs w:val="24"/>
         </w:rPr>
-        <w:t>U</w:t>
-      </w:r>
-      <w:r>
-        <w:rPr>
-          <w:rFonts w:asciiTheme="minorEastAsia" w:hAnsiTheme="minorEastAsia" w:cstheme="minorHAnsi" w:hint="eastAsia"/>
-          <w:color w:val="000000" w:themeColor="text1"/>
-          <w:szCs w:val="24"/>
-        </w:rPr>
-        <w:t>rls.py:</w:t>
-      </w:r>
-      <w:r>
-        <w:rPr>
-          <w:rFonts w:asciiTheme="minorEastAsia" w:hAnsiTheme="minorEastAsia" w:cstheme="minorHAnsi"/>
-          <w:color w:val="000000" w:themeColor="text1"/>
-          <w:szCs w:val="24"/>
-        </w:rPr>
         <w:t xml:space="preserve"> </w:t>
       </w:r>
-      <w:hyperlink r:id="rId30" w:history="1">
+      <w:hyperlink r:id="rId31" w:history="1">
         <w:r>
           <w:rPr>
             <w:rStyle w:val="a3"/>
@@ -3873,45 +3892,45 @@
     <w:p>
       <w:pPr>
         <w:rPr>
+          <w:rFonts w:asciiTheme="minorEastAsia" w:hAnsiTheme="minorEastAsia" w:cstheme="minorHAnsi"/>
+          <w:color w:val="000000" w:themeColor="text1"/>
+          <w:szCs w:val="24"/>
+        </w:rPr>
+      </w:pPr>
+    </w:p>
+    <w:p>
+      <w:pPr>
+        <w:rPr>
+          <w:rFonts w:asciiTheme="minorEastAsia" w:hAnsiTheme="minorEastAsia" w:cstheme="minorHAnsi"/>
+          <w:color w:val="000000" w:themeColor="text1"/>
+          <w:szCs w:val="24"/>
+        </w:rPr>
+      </w:pPr>
+      <w:r>
+        <w:rPr>
+          <w:rFonts w:asciiTheme="minorEastAsia" w:hAnsiTheme="minorEastAsia" w:cstheme="minorHAnsi"/>
+          <w:color w:val="000000" w:themeColor="text1"/>
+          <w:szCs w:val="24"/>
+        </w:rPr>
+        <w:t>V</w:t>
+      </w:r>
+      <w:r>
+        <w:rPr>
           <w:rFonts w:asciiTheme="minorEastAsia" w:hAnsiTheme="minorEastAsia" w:cstheme="minorHAnsi" w:hint="eastAsia"/>
           <w:color w:val="000000" w:themeColor="text1"/>
           <w:szCs w:val="24"/>
         </w:rPr>
-      </w:pPr>
-    </w:p>
-    <w:p>
-      <w:pPr>
-        <w:rPr>
-          <w:rFonts w:asciiTheme="minorEastAsia" w:hAnsiTheme="minorEastAsia" w:cstheme="minorHAnsi" w:hint="eastAsia"/>
-          <w:color w:val="000000" w:themeColor="text1"/>
-          <w:szCs w:val="24"/>
-        </w:rPr>
-      </w:pPr>
+        <w:t>iews.py:</w:t>
+      </w:r>
       <w:r>
         <w:rPr>
           <w:rFonts w:asciiTheme="minorEastAsia" w:hAnsiTheme="minorEastAsia" w:cstheme="minorHAnsi"/>
           <w:color w:val="000000" w:themeColor="text1"/>
           <w:szCs w:val="24"/>
         </w:rPr>
-        <w:t>V</w:t>
-      </w:r>
-      <w:r>
-        <w:rPr>
-          <w:rFonts w:asciiTheme="minorEastAsia" w:hAnsiTheme="minorEastAsia" w:cstheme="minorHAnsi" w:hint="eastAsia"/>
-          <w:color w:val="000000" w:themeColor="text1"/>
-          <w:szCs w:val="24"/>
-        </w:rPr>
-        <w:t>iews.py:</w:t>
-      </w:r>
-      <w:r>
-        <w:rPr>
-          <w:rFonts w:asciiTheme="minorEastAsia" w:hAnsiTheme="minorEastAsia" w:cstheme="minorHAnsi"/>
-          <w:color w:val="000000" w:themeColor="text1"/>
-          <w:szCs w:val="24"/>
-        </w:rPr>
         <w:t xml:space="preserve"> </w:t>
       </w:r>
-      <w:hyperlink r:id="rId31" w:history="1">
+      <w:hyperlink r:id="rId32" w:history="1">
         <w:r>
           <w:rPr>
             <w:rStyle w:val="a3"/>
@@ -3935,16 +3954,46 @@
     <w:p>
       <w:pPr>
         <w:rPr>
+          <w:rFonts w:asciiTheme="minorEastAsia" w:hAnsiTheme="minorEastAsia" w:cstheme="minorHAnsi"/>
+          <w:b/>
+          <w:color w:val="000000" w:themeColor="text1"/>
+          <w:szCs w:val="24"/>
+        </w:rPr>
+      </w:pPr>
+      <w:r>
+        <w:rPr>
           <w:rFonts w:asciiTheme="minorEastAsia" w:hAnsiTheme="minorEastAsia" w:cstheme="minorHAnsi" w:hint="eastAsia"/>
-          <w:color w:val="000000" w:themeColor="text1"/>
-          <w:szCs w:val="24"/>
-        </w:rPr>
-      </w:pPr>
-    </w:p>
-    <w:p>
-      <w:pPr>
+          <w:b/>
+          <w:color w:val="000000" w:themeColor="text1"/>
+          <w:szCs w:val="24"/>
+        </w:rPr>
+        <w:t>**在views.py裡增加的Comment(原本在</w:t>
+      </w:r>
+      <w:proofErr w:type="spellStart"/>
+      <w:r>
         <w:rPr>
           <w:rFonts w:asciiTheme="minorEastAsia" w:hAnsiTheme="minorEastAsia" w:cstheme="minorHAnsi" w:hint="eastAsia"/>
+          <w:b/>
+          <w:color w:val="000000" w:themeColor="text1"/>
+          <w:szCs w:val="24"/>
+        </w:rPr>
+        <w:t>myrestapp.models</w:t>
+      </w:r>
+      <w:proofErr w:type="spellEnd"/>
+      <w:r>
+        <w:rPr>
+          <w:rFonts w:asciiTheme="minorEastAsia" w:hAnsiTheme="minorEastAsia" w:cstheme="minorHAnsi" w:hint="eastAsia"/>
+          <w:b/>
+          <w:color w:val="000000" w:themeColor="text1"/>
+          <w:szCs w:val="24"/>
+        </w:rPr>
+        <w:t>裡的)要記得import</w:t>
+      </w:r>
+    </w:p>
+    <w:p>
+      <w:pPr>
+        <w:rPr>
+          <w:rFonts w:asciiTheme="minorEastAsia" w:hAnsiTheme="minorEastAsia" w:cstheme="minorHAnsi"/>
           <w:color w:val="000000" w:themeColor="text1"/>
           <w:szCs w:val="24"/>
         </w:rPr>
@@ -3956,6 +4005,7 @@
           <w:color w:val="000000" w:themeColor="text1"/>
           <w:szCs w:val="24"/>
         </w:rPr>
+        <w:lastRenderedPageBreak/>
         <w:t>A</w:t>
       </w:r>
       <w:r>
@@ -3966,7 +4016,7 @@
         </w:rPr>
         <w:t>dmin.py:</w:t>
       </w:r>
-      <w:hyperlink r:id="rId32" w:history="1">
+      <w:hyperlink r:id="rId33" w:history="1">
         <w:r>
           <w:rPr>
             <w:rStyle w:val="a3"/>
@@ -3999,39 +4049,38 @@
     <w:p>
       <w:pPr>
         <w:rPr>
+          <w:rFonts w:asciiTheme="minorEastAsia" w:hAnsiTheme="minorEastAsia" w:cstheme="minorHAnsi"/>
+          <w:color w:val="000000" w:themeColor="text1"/>
+          <w:szCs w:val="24"/>
+        </w:rPr>
+      </w:pPr>
+    </w:p>
+    <w:p>
+      <w:pPr>
+        <w:rPr>
+          <w:rFonts w:asciiTheme="minorEastAsia" w:hAnsiTheme="minorEastAsia" w:cstheme="minorHAnsi"/>
+          <w:color w:val="000000" w:themeColor="text1"/>
+          <w:szCs w:val="24"/>
+        </w:rPr>
+      </w:pPr>
+      <w:proofErr w:type="spellStart"/>
+      <w:r>
+        <w:rPr>
+          <w:rFonts w:asciiTheme="minorEastAsia" w:hAnsiTheme="minorEastAsia" w:cstheme="minorHAnsi"/>
+          <w:color w:val="000000" w:themeColor="text1"/>
+          <w:szCs w:val="24"/>
+        </w:rPr>
+        <w:t>M</w:t>
+      </w:r>
+      <w:r>
+        <w:rPr>
           <w:rFonts w:asciiTheme="minorEastAsia" w:hAnsiTheme="minorEastAsia" w:cstheme="minorHAnsi" w:hint="eastAsia"/>
           <w:color w:val="000000" w:themeColor="text1"/>
           <w:szCs w:val="24"/>
         </w:rPr>
-      </w:pPr>
-    </w:p>
-    <w:p>
-      <w:pPr>
-        <w:rPr>
-          <w:rFonts w:asciiTheme="minorEastAsia" w:hAnsiTheme="minorEastAsia" w:cstheme="minorHAnsi" w:hint="eastAsia"/>
-          <w:color w:val="000000" w:themeColor="text1"/>
-          <w:szCs w:val="24"/>
-        </w:rPr>
-      </w:pPr>
-      <w:proofErr w:type="spellStart"/>
-      <w:r>
-        <w:rPr>
-          <w:rFonts w:asciiTheme="minorEastAsia" w:hAnsiTheme="minorEastAsia" w:cstheme="minorHAnsi"/>
-          <w:color w:val="000000" w:themeColor="text1"/>
-          <w:szCs w:val="24"/>
-        </w:rPr>
-        <w:lastRenderedPageBreak/>
-        <w:t>M</w:t>
-      </w:r>
-      <w:r>
-        <w:rPr>
-          <w:rFonts w:asciiTheme="minorEastAsia" w:hAnsiTheme="minorEastAsia" w:cstheme="minorHAnsi" w:hint="eastAsia"/>
-          <w:color w:val="000000" w:themeColor="text1"/>
-          <w:szCs w:val="24"/>
-        </w:rPr>
         <w:t>odels.py:</w:t>
       </w:r>
-      <w:hyperlink r:id="rId33" w:history="1">
+      <w:hyperlink r:id="rId34" w:history="1">
         <w:r>
           <w:rPr>
             <w:rStyle w:val="a3"/>
@@ -4064,22 +4113,471 @@
     <w:p>
       <w:pPr>
         <w:rPr>
+          <w:rFonts w:cstheme="minorHAnsi"/>
+          <w:b/>
+          <w:color w:val="FF0000"/>
+          <w:sz w:val="28"/>
+          <w:szCs w:val="28"/>
+          <w:shd w:val="clear" w:color="auto" w:fill="FFFFFF"/>
+        </w:rPr>
+      </w:pPr>
+      <w:r>
+        <w:rPr>
+          <w:rFonts w:cstheme="minorHAnsi" w:hint="eastAsia"/>
+          <w:b/>
+          <w:color w:val="FF0000"/>
+          <w:sz w:val="28"/>
+          <w:szCs w:val="28"/>
+          <w:shd w:val="clear" w:color="auto" w:fill="FFFFFF"/>
+        </w:rPr>
+        <w:t>**admin</w:t>
+      </w:r>
+      <w:r>
+        <w:rPr>
+          <w:rFonts w:cstheme="minorHAnsi" w:hint="eastAsia"/>
+          <w:b/>
+          <w:color w:val="FF0000"/>
+          <w:sz w:val="28"/>
+          <w:szCs w:val="28"/>
+          <w:shd w:val="clear" w:color="auto" w:fill="FFFFFF"/>
+        </w:rPr>
+        <w:t>裡的時間</w:t>
+      </w:r>
+      <w:r>
+        <w:rPr>
+          <w:rFonts w:cstheme="minorHAnsi" w:hint="eastAsia"/>
+          <w:b/>
+          <w:color w:val="FF0000"/>
+          <w:sz w:val="28"/>
+          <w:szCs w:val="28"/>
+          <w:shd w:val="clear" w:color="auto" w:fill="FFFFFF"/>
+        </w:rPr>
+        <w:t>(</w:t>
+      </w:r>
+      <w:r>
+        <w:rPr>
+          <w:rFonts w:cstheme="minorHAnsi" w:hint="eastAsia"/>
+          <w:b/>
+          <w:color w:val="FF0000"/>
+          <w:sz w:val="28"/>
+          <w:szCs w:val="28"/>
+          <w:shd w:val="clear" w:color="auto" w:fill="FFFFFF"/>
+        </w:rPr>
+        <w:t>現在時間不太對，之後再研究</w:t>
+      </w:r>
+      <w:r>
+        <w:rPr>
+          <w:rFonts w:cstheme="minorHAnsi" w:hint="eastAsia"/>
+          <w:b/>
+          <w:color w:val="FF0000"/>
+          <w:sz w:val="28"/>
+          <w:szCs w:val="28"/>
+          <w:shd w:val="clear" w:color="auto" w:fill="FFFFFF"/>
+        </w:rPr>
+        <w:t>)</w:t>
+      </w:r>
+    </w:p>
+    <w:p>
+      <w:pPr>
+        <w:jc w:val="center"/>
+        <w:rPr>
+          <w:rFonts w:cstheme="minorHAnsi"/>
+          <w:b/>
+          <w:color w:val="303233"/>
+          <w:sz w:val="44"/>
+          <w:szCs w:val="44"/>
+          <w:shd w:val="clear" w:color="auto" w:fill="FFFFFF"/>
+        </w:rPr>
+      </w:pPr>
+    </w:p>
+    <w:p>
+      <w:pPr>
+        <w:jc w:val="center"/>
+        <w:rPr>
+          <w:rFonts w:cstheme="minorHAnsi"/>
+          <w:b/>
+          <w:color w:val="303233"/>
+          <w:sz w:val="44"/>
+          <w:szCs w:val="44"/>
+          <w:shd w:val="clear" w:color="auto" w:fill="FFFFFF"/>
+        </w:rPr>
+      </w:pPr>
+      <w:proofErr w:type="gramStart"/>
+      <w:r>
+        <w:rPr>
+          <w:rFonts w:cstheme="minorHAnsi"/>
+          <w:b/>
+          <w:color w:val="303233"/>
+          <w:sz w:val="44"/>
+          <w:szCs w:val="44"/>
+          <w:shd w:val="clear" w:color="auto" w:fill="FFFFFF"/>
+        </w:rPr>
+        <w:t>CSRF(</w:t>
+      </w:r>
+      <w:proofErr w:type="gramEnd"/>
+      <w:r>
+        <w:rPr>
+          <w:rFonts w:cstheme="minorHAnsi"/>
+          <w:b/>
+          <w:color w:val="303233"/>
+          <w:sz w:val="44"/>
+          <w:szCs w:val="44"/>
+          <w:shd w:val="clear" w:color="auto" w:fill="FFFFFF"/>
+        </w:rPr>
+        <w:t>cross-site request forgery)</w:t>
+      </w:r>
+    </w:p>
+    <w:p>
+      <w:pPr>
+        <w:rPr>
+          <w:rFonts w:asciiTheme="minorEastAsia" w:hAnsiTheme="minorEastAsia" w:cs="Helvetica"/>
+          <w:b/>
+          <w:color w:val="303233"/>
+          <w:szCs w:val="24"/>
+          <w:shd w:val="clear" w:color="auto" w:fill="FFFFFF"/>
+        </w:rPr>
+      </w:pPr>
+      <w:proofErr w:type="spellStart"/>
+      <w:r>
+        <w:rPr>
+          <w:rFonts w:asciiTheme="minorEastAsia" w:hAnsiTheme="minorEastAsia" w:cs="Helvetica"/>
+          <w:b/>
+          <w:color w:val="303233"/>
+          <w:szCs w:val="24"/>
+          <w:shd w:val="clear" w:color="auto" w:fill="FFFFFF"/>
+        </w:rPr>
+        <w:t>Django</w:t>
+      </w:r>
+      <w:proofErr w:type="spellEnd"/>
+      <w:r>
+        <w:rPr>
+          <w:rFonts w:asciiTheme="minorEastAsia" w:hAnsiTheme="minorEastAsia" w:cs="Helvetica"/>
+          <w:b/>
+          <w:color w:val="303233"/>
+          <w:szCs w:val="24"/>
+          <w:shd w:val="clear" w:color="auto" w:fill="FFFFFF"/>
+        </w:rPr>
+        <w:t>幫我們啟動了CSRF攻擊的防護</w:t>
+      </w:r>
+      <w:r>
+        <w:rPr>
+          <w:rFonts w:asciiTheme="minorEastAsia" w:hAnsiTheme="minorEastAsia" w:cs="Helvetica"/>
+          <w:b/>
+          <w:color w:val="303233"/>
+          <w:szCs w:val="24"/>
+        </w:rPr>
+        <w:br/>
+      </w:r>
+      <w:r>
+        <w:rPr>
+          <w:rFonts w:asciiTheme="minorEastAsia" w:hAnsiTheme="minorEastAsia" w:cs="Helvetica"/>
+          <w:b/>
+          <w:color w:val="303233"/>
+          <w:szCs w:val="24"/>
+          <w:shd w:val="clear" w:color="auto" w:fill="FFFFFF"/>
+        </w:rPr>
+        <w:t>CSRF(cross-site request forgery)是惡意的跨站請求或偽裝使用者的攻擊</w:t>
+      </w:r>
+      <w:r>
+        <w:rPr>
+          <w:rFonts w:asciiTheme="minorEastAsia" w:hAnsiTheme="minorEastAsia" w:cs="Helvetica"/>
+          <w:b/>
+          <w:color w:val="303233"/>
+          <w:szCs w:val="24"/>
+        </w:rPr>
+        <w:br/>
+      </w:r>
+      <w:r>
+        <w:rPr>
+          <w:rFonts w:asciiTheme="minorEastAsia" w:hAnsiTheme="minorEastAsia" w:cs="Helvetica"/>
+          <w:b/>
+          <w:color w:val="303233"/>
+          <w:szCs w:val="24"/>
+          <w:shd w:val="clear" w:color="auto" w:fill="FFFFFF"/>
+        </w:rPr>
+        <w:t>攻擊者會欺騙用戶的瀏覽器去訪問一個認證過的網站並且執行一些惡意的操作</w:t>
+      </w:r>
+      <w:r>
+        <w:rPr>
+          <w:rFonts w:asciiTheme="minorEastAsia" w:hAnsiTheme="minorEastAsia" w:cs="Helvetica"/>
+          <w:b/>
+          <w:color w:val="303233"/>
+          <w:szCs w:val="24"/>
+        </w:rPr>
+        <w:br/>
+      </w:r>
+      <w:r>
+        <w:rPr>
+          <w:rFonts w:asciiTheme="minorEastAsia" w:hAnsiTheme="minorEastAsia" w:cs="Helvetica"/>
+          <w:b/>
+          <w:color w:val="303233"/>
+          <w:szCs w:val="24"/>
+          <w:shd w:val="clear" w:color="auto" w:fill="FFFFFF"/>
+        </w:rPr>
+        <w:t>由於用戶的瀏覽器已經被該網站認證過了，所以該網站會放心的讓這些操作被執行</w:t>
+      </w:r>
+      <w:r>
+        <w:rPr>
+          <w:rFonts w:asciiTheme="minorEastAsia" w:hAnsiTheme="minorEastAsia" w:cs="Helvetica"/>
+          <w:b/>
+          <w:color w:val="303233"/>
+          <w:szCs w:val="24"/>
+        </w:rPr>
+        <w:br/>
+      </w:r>
+      <w:r>
+        <w:rPr>
+          <w:rFonts w:asciiTheme="minorEastAsia" w:hAnsiTheme="minorEastAsia" w:cs="Helvetica"/>
+          <w:b/>
+          <w:color w:val="303233"/>
+          <w:szCs w:val="24"/>
+          <w:shd w:val="clear" w:color="auto" w:fill="FFFFFF"/>
+        </w:rPr>
+        <w:t>即便這些操作並非該網站要求的或是不是用戶自願的</w:t>
+      </w:r>
+      <w:r>
+        <w:rPr>
+          <w:rFonts w:asciiTheme="minorEastAsia" w:hAnsiTheme="minorEastAsia" w:cs="Helvetica"/>
+          <w:b/>
+          <w:color w:val="303233"/>
+          <w:szCs w:val="24"/>
+        </w:rPr>
+        <w:br/>
+      </w:r>
+      <w:r>
+        <w:rPr>
+          <w:rFonts w:asciiTheme="minorEastAsia" w:hAnsiTheme="minorEastAsia" w:cs="Helvetica"/>
+          <w:b/>
+          <w:color w:val="303233"/>
+          <w:szCs w:val="24"/>
+          <w:shd w:val="clear" w:color="auto" w:fill="FFFFFF"/>
+        </w:rPr>
+        <w:t>所以伺服器需要有一些保護措施</w:t>
+      </w:r>
+      <w:r>
+        <w:rPr>
+          <w:rFonts w:asciiTheme="minorEastAsia" w:hAnsiTheme="minorEastAsia" w:cs="Helvetica"/>
+          <w:b/>
+          <w:color w:val="303233"/>
+          <w:szCs w:val="24"/>
+        </w:rPr>
+        <w:br/>
+      </w:r>
+      <w:r>
+        <w:rPr>
+          <w:rFonts w:asciiTheme="minorEastAsia" w:hAnsiTheme="minorEastAsia" w:cs="Helvetica"/>
+          <w:b/>
+          <w:color w:val="303233"/>
+          <w:szCs w:val="24"/>
+          <w:shd w:val="clear" w:color="auto" w:fill="FFFFFF"/>
+        </w:rPr>
+        <w:t>常見的防護手段就是使用一個伺服器產生的亂數token，夾帶在送給用戶端的表單中</w:t>
+      </w:r>
+      <w:r>
+        <w:rPr>
+          <w:rFonts w:asciiTheme="minorEastAsia" w:hAnsiTheme="minorEastAsia" w:cs="Helvetica"/>
+          <w:b/>
+          <w:color w:val="303233"/>
+          <w:szCs w:val="24"/>
+        </w:rPr>
+        <w:br/>
+      </w:r>
+      <w:r>
+        <w:rPr>
+          <w:rFonts w:asciiTheme="minorEastAsia" w:hAnsiTheme="minorEastAsia" w:cs="Helvetica"/>
+          <w:b/>
+          <w:color w:val="303233"/>
+          <w:szCs w:val="24"/>
+          <w:shd w:val="clear" w:color="auto" w:fill="FFFFFF"/>
+        </w:rPr>
+        <w:t>當用戶端送回表單時，伺服器檢查這個token是不是自己發出，便可以防止攻擊</w:t>
+      </w:r>
+      <w:r>
+        <w:rPr>
+          <w:rFonts w:asciiTheme="minorEastAsia" w:hAnsiTheme="minorEastAsia" w:cs="Helvetica"/>
+          <w:b/>
+          <w:color w:val="303233"/>
+          <w:szCs w:val="24"/>
+        </w:rPr>
+        <w:br/>
+      </w:r>
+      <w:r>
+        <w:rPr>
+          <w:rFonts w:asciiTheme="minorEastAsia" w:hAnsiTheme="minorEastAsia" w:cs="Helvetica"/>
+          <w:b/>
+          <w:color w:val="303233"/>
+          <w:szCs w:val="24"/>
+          <w:shd w:val="clear" w:color="auto" w:fill="FFFFFF"/>
+        </w:rPr>
+        <w:t>因為在settings.py中的MIDDLEWARE有預設的'</w:t>
+      </w:r>
+      <w:proofErr w:type="spellStart"/>
+      <w:r>
+        <w:rPr>
+          <w:rFonts w:asciiTheme="minorEastAsia" w:hAnsiTheme="minorEastAsia" w:cs="Helvetica"/>
+          <w:b/>
+          <w:color w:val="303233"/>
+          <w:szCs w:val="24"/>
+          <w:shd w:val="clear" w:color="auto" w:fill="FFFFFF"/>
+        </w:rPr>
+        <w:t>django.middleware.csrf.CsrfViewMiddleware</w:t>
+      </w:r>
+      <w:proofErr w:type="spellEnd"/>
+      <w:r>
+        <w:rPr>
+          <w:rFonts w:asciiTheme="minorEastAsia" w:hAnsiTheme="minorEastAsia" w:cs="Helvetica"/>
+          <w:b/>
+          <w:color w:val="303233"/>
+          <w:szCs w:val="24"/>
+          <w:shd w:val="clear" w:color="auto" w:fill="FFFFFF"/>
+        </w:rPr>
+        <w:t>'</w:t>
+      </w:r>
+      <w:r>
+        <w:rPr>
+          <w:rFonts w:asciiTheme="minorEastAsia" w:hAnsiTheme="minorEastAsia" w:cs="Helvetica"/>
+          <w:b/>
+          <w:color w:val="303233"/>
+          <w:szCs w:val="24"/>
+        </w:rPr>
+        <w:br/>
+      </w:r>
+      <w:r>
+        <w:rPr>
+          <w:rFonts w:asciiTheme="minorEastAsia" w:hAnsiTheme="minorEastAsia" w:cs="Helvetica"/>
+          <w:b/>
+          <w:color w:val="303233"/>
+          <w:szCs w:val="24"/>
+          <w:shd w:val="clear" w:color="auto" w:fill="FFFFFF"/>
+        </w:rPr>
+        <w:t>所以</w:t>
+      </w:r>
+      <w:proofErr w:type="spellStart"/>
+      <w:r>
+        <w:rPr>
+          <w:rFonts w:asciiTheme="minorEastAsia" w:hAnsiTheme="minorEastAsia" w:cs="Helvetica"/>
+          <w:b/>
+          <w:color w:val="303233"/>
+          <w:szCs w:val="24"/>
+          <w:shd w:val="clear" w:color="auto" w:fill="FFFFFF"/>
+        </w:rPr>
+        <w:t>Django</w:t>
+      </w:r>
+      <w:proofErr w:type="spellEnd"/>
+      <w:r>
+        <w:rPr>
+          <w:rFonts w:asciiTheme="minorEastAsia" w:hAnsiTheme="minorEastAsia" w:cs="Helvetica"/>
+          <w:b/>
+          <w:color w:val="303233"/>
+          <w:szCs w:val="24"/>
+          <w:shd w:val="clear" w:color="auto" w:fill="FFFFFF"/>
+        </w:rPr>
+        <w:t>會要求CSRF token認證</w:t>
+      </w:r>
+      <w:r>
+        <w:rPr>
+          <w:rFonts w:asciiTheme="minorEastAsia" w:hAnsiTheme="minorEastAsia" w:cs="Helvetica"/>
+          <w:b/>
+          <w:color w:val="303233"/>
+          <w:szCs w:val="24"/>
+        </w:rPr>
+        <w:br/>
+      </w:r>
+      <w:r>
+        <w:rPr>
+          <w:rFonts w:asciiTheme="minorEastAsia" w:hAnsiTheme="minorEastAsia" w:cs="Helvetica"/>
+          <w:b/>
+          <w:color w:val="303233"/>
+          <w:szCs w:val="24"/>
+          <w:shd w:val="clear" w:color="auto" w:fill="FFFFFF"/>
+        </w:rPr>
+        <w:t xml:space="preserve">在comments.html中的表單加入{% </w:t>
+      </w:r>
+      <w:proofErr w:type="spellStart"/>
+      <w:r>
+        <w:rPr>
+          <w:rFonts w:asciiTheme="minorEastAsia" w:hAnsiTheme="minorEastAsia" w:cs="Helvetica"/>
+          <w:b/>
+          <w:color w:val="303233"/>
+          <w:szCs w:val="24"/>
+          <w:shd w:val="clear" w:color="auto" w:fill="FFFFFF"/>
+        </w:rPr>
+        <w:t>csrf_token</w:t>
+      </w:r>
+      <w:proofErr w:type="spellEnd"/>
+      <w:r>
+        <w:rPr>
+          <w:rFonts w:asciiTheme="minorEastAsia" w:hAnsiTheme="minorEastAsia" w:cs="Helvetica"/>
+          <w:b/>
+          <w:color w:val="303233"/>
+          <w:szCs w:val="24"/>
+          <w:shd w:val="clear" w:color="auto" w:fill="FFFFFF"/>
+        </w:rPr>
+        <w:t xml:space="preserve"> %}</w:t>
+      </w:r>
+    </w:p>
+    <w:p>
+      <w:pPr>
+        <w:rPr>
           <w:rFonts w:asciiTheme="minorEastAsia" w:hAnsiTheme="minorEastAsia" w:cstheme="minorHAnsi"/>
           <w:b/>
           <w:color w:val="FF0000"/>
-          <w:sz w:val="32"/>
-          <w:szCs w:val="32"/>
-        </w:rPr>
-      </w:pPr>
-      <w:r>
-        <w:rPr>
-          <w:rFonts w:asciiTheme="minorEastAsia" w:hAnsiTheme="minorEastAsia" w:cstheme="minorHAnsi" w:hint="eastAsia"/>
-          <w:b/>
+          <w:szCs w:val="24"/>
+        </w:rPr>
+      </w:pPr>
+      <w:r>
+        <w:rPr>
+          <w:rFonts w:asciiTheme="minorEastAsia" w:hAnsiTheme="minorEastAsia" w:cstheme="minorHAnsi"/>
+          <w:b/>
+          <w:noProof/>
           <w:color w:val="FF0000"/>
-          <w:sz w:val="32"/>
-          <w:szCs w:val="32"/>
-        </w:rPr>
-        <w:t>上面可以了 做到輸入留言之後案submit會出現CSRF</w:t>
+          <w:szCs w:val="24"/>
+        </w:rPr>
+        <w:drawing>
+          <wp:inline distT="0" distB="0" distL="0" distR="0">
+            <wp:extent cx="5274310" cy="1133121"/>
+            <wp:effectExtent l="19050" t="0" r="2540" b="0"/>
+            <wp:docPr id="1" name="圖片 1"/>
+            <wp:cNvGraphicFramePr>
+              <a:graphicFrameLocks xmlns:a="http://schemas.openxmlformats.org/drawingml/2006/main" noChangeAspect="1"/>
+            </wp:cNvGraphicFramePr>
+            <a:graphic xmlns:a="http://schemas.openxmlformats.org/drawingml/2006/main">
+              <a:graphicData uri="http://schemas.openxmlformats.org/drawingml/2006/picture">
+                <pic:pic xmlns:pic="http://schemas.openxmlformats.org/drawingml/2006/picture">
+                  <pic:nvPicPr>
+                    <pic:cNvPr id="0" name="Picture 1"/>
+                    <pic:cNvPicPr>
+                      <a:picLocks noChangeAspect="1" noChangeArrowheads="1"/>
+                    </pic:cNvPicPr>
+                  </pic:nvPicPr>
+                  <pic:blipFill>
+                    <a:blip r:embed="rId35" cstate="print"/>
+                    <a:srcRect/>
+                    <a:stretch>
+                      <a:fillRect/>
+                    </a:stretch>
+                  </pic:blipFill>
+                  <pic:spPr bwMode="auto">
+                    <a:xfrm>
+                      <a:off x="0" y="0"/>
+                      <a:ext cx="5274310" cy="1133121"/>
+                    </a:xfrm>
+                    <a:prstGeom prst="rect">
+                      <a:avLst/>
+                    </a:prstGeom>
+                    <a:noFill/>
+                    <a:ln w="9525">
+                      <a:noFill/>
+                      <a:miter lim="800000"/>
+                      <a:headEnd/>
+                      <a:tailEnd/>
+                    </a:ln>
+                  </pic:spPr>
+                </pic:pic>
+              </a:graphicData>
+            </a:graphic>
+          </wp:inline>
+        </w:drawing>
       </w:r>
     </w:p>
     <w:sectPr>

</xml_diff>